<commit_message>
read to SelectViews from neighbors
</commit_message>
<xml_diff>
--- a/OpenMVS.docx
+++ b/OpenMVS.docx
@@ -6586,7 +6586,7 @@
                               <w:rPr>
                                 <w:rFonts w:hint="default"/>
                               </w:rPr>
-                              <w:t>1.ComputeDepthMapsMaps</w:t>
+                              <w:t>1.ComputeDepthMaps</w:t>
                             </w:r>
                           </w:p>
                         </w:txbxContent>
@@ -6620,7 +6620,7 @@
                         <w:rPr>
                           <w:rFonts w:hint="default"/>
                         </w:rPr>
-                        <w:t>1.ComputeDepthMapsMaps</w:t>
+                        <w:t>1.ComputeDepthMaps</w:t>
                       </w:r>
                     </w:p>
                   </w:txbxContent>
@@ -6646,12 +6646,6 @@
           <w:rFonts w:hint="default"/>
           <w:lang w:eastAsia="zh-CN"/>
         </w:rPr>
-        <w:sectPr>
-          <w:pgSz w:w="11906" w:h="16838"/>
-          <w:pgMar w:top="1440" w:right="1800" w:bottom="1440" w:left="1800" w:header="720" w:footer="720" w:gutter="0"/>
-          <w:cols w:space="720" w:num="1"/>
-          <w:docGrid w:linePitch="360" w:charSpace="0"/>
-        </w:sectPr>
       </w:pPr>
       <w:r>
         <w:rPr>
@@ -7083,7 +7077,7 @@
           <w:rFonts w:hint="default"/>
           <w:lang w:eastAsia="zh-CN"/>
         </w:rPr>
-        <w:t>OpenMVS源码中流程</w:t>
+        <w:t>OpenMVS源码中流程（在Scene.h</w:t>
       </w:r>
     </w:p>
     <w:p>
@@ -7106,19 +7100,3711 @@
           <w:rFonts w:hint="default"/>
           <w:lang w:eastAsia="zh-CN"/>
         </w:rPr>
+        <w:t>中）</w:t>
+      </w:r>
+    </w:p>
+    <w:p>
+      <w:pPr>
+        <m:rPr/>
+        <w:rPr>
+          <w:rFonts w:hint="default"/>
+          <w:lang w:eastAsia="zh-CN"/>
+        </w:rPr>
+      </w:pPr>
+      <w:r>
+        <m:rPr/>
+        <w:rPr>
+          <w:rFonts w:hint="default"/>
+          <w:lang w:eastAsia="zh-CN"/>
+        </w:rPr>
         <w:t>输入：图像，位姿， 输出：depth，点云</w:t>
       </w:r>
+    </w:p>
+    <w:p>
+      <w:pPr>
+        <m:rPr/>
+        <w:rPr>
+          <w:rFonts w:hint="default"/>
+          <w:lang w:eastAsia="zh-CN"/>
+        </w:rPr>
+      </w:pPr>
+    </w:p>
+    <w:p>
+      <w:pPr>
+        <m:rPr/>
+        <w:rPr>
+          <w:rFonts w:hint="default"/>
+          <w:lang w:eastAsia="zh-CN"/>
+        </w:rPr>
+      </w:pPr>
+      <w:r>
+        <m:rPr/>
+        <w:rPr>
+          <w:rFonts w:hint="default"/>
+          <w:lang w:eastAsia="zh-CN"/>
+        </w:rPr>
+        <w:t>数据结构从大到小</w:t>
+      </w:r>
+    </w:p>
+    <w:p>
+      <w:pPr>
+        <m:rPr/>
+        <w:rPr>
+          <w:rFonts w:hint="default"/>
+          <w:lang w:eastAsia="zh-CN"/>
+        </w:rPr>
+      </w:pPr>
+      <w:r>
+        <m:rPr/>
+        <w:rPr>
+          <w:rFonts w:hint="default"/>
+          <w:lang w:eastAsia="zh-CN"/>
+        </w:rPr>
+        <w:t>DenseDepthMapData -&gt; 所有数据</w:t>
+      </w:r>
+    </w:p>
+    <w:p>
+      <w:pPr>
+        <m:rPr/>
+        <w:rPr>
+          <w:rFonts w:hint="default"/>
+          <w:lang w:eastAsia="zh-CN"/>
+        </w:rPr>
+      </w:pPr>
+      <w:r>
+        <m:rPr/>
+        <w:rPr>
+          <w:rFonts w:hint="default"/>
+          <w:lang w:eastAsia="zh-CN"/>
+        </w:rPr>
+        <w:t>DepthMapsData-&gt; 用于计算depth maps的类</w:t>
+      </w:r>
+    </w:p>
+    <w:p>
+      <w:pPr>
+        <m:rPr/>
+        <w:rPr>
+          <w:rFonts w:hint="default"/>
+          <w:lang w:eastAsia="zh-CN"/>
+        </w:rPr>
+      </w:pPr>
+      <w:r>
+        <m:rPr/>
+        <w:rPr>
+          <w:rFonts w:hint="default"/>
+          <w:lang w:eastAsia="zh-CN"/>
+        </w:rPr>
+        <w:t>DepthData -&gt;单帧深度图所需要的数据</w:t>
+      </w:r>
+    </w:p>
+    <w:p>
+      <w:pPr>
+        <m:rPr/>
+        <w:rPr>
+          <w:rFonts w:hint="default"/>
+          <w:lang w:eastAsia="zh-CN"/>
+        </w:rPr>
+      </w:pPr>
+    </w:p>
+    <w:p>
+      <w:pPr>
+        <m:rPr/>
+        <w:rPr>
+          <w:rFonts w:hint="default"/>
+          <w:lang w:eastAsia="zh-CN"/>
+        </w:rPr>
+      </w:pPr>
+      <w:r>
+        <m:rPr/>
+        <w:rPr>
+          <w:rFonts w:hint="default"/>
+          <w:lang w:eastAsia="zh-CN"/>
+        </w:rPr>
+        <w:t>其中ComputeDepthMaps中有4个步骤(小写部分都是源码中对应函数的名字) 主要在DepthMapsData对象中在SceneDensify.h文件中。</w:t>
+      </w:r>
+    </w:p>
+    <w:p>
+      <w:pPr>
+        <m:rPr/>
+        <w:rPr>
+          <w:rFonts w:hint="default"/>
+          <w:lang w:eastAsia="zh-CN"/>
+        </w:rPr>
+      </w:pPr>
+    </w:p>
+    <w:p>
+      <w:pPr>
+        <w:numPr>
+          <w:ilvl w:val="0"/>
+          <w:numId w:val="4"/>
+        </w:numPr>
+        <w:bidi w:val="0"/>
+        <w:ind w:left="0" w:leftChars="0" w:firstLine="0" w:firstLineChars="0"/>
+        <m:rPr/>
+        <w:rPr>
+          <w:rFonts w:hint="default"/>
+          <w:lang w:eastAsia="zh-CN"/>
+        </w:rPr>
+      </w:pPr>
+      <w:r>
+        <m:rPr/>
+        <w:rPr>
+          <w:rFonts w:hint="default"/>
+          <w:lang w:eastAsia="zh-CN"/>
+        </w:rPr>
+        <w:t>prepare image</w:t>
+      </w:r>
+    </w:p>
+    <w:p>
+      <w:pPr>
+        <w:numPr>
+          <w:numId w:val="0"/>
+        </w:numPr>
+        <w:bidi w:val="0"/>
+        <m:rPr/>
+        <w:rPr>
+          <w:rFonts w:hint="default"/>
+          <w:lang w:eastAsia="zh-CN"/>
+        </w:rPr>
+      </w:pPr>
+    </w:p>
+    <w:p>
+      <w:pPr>
+        <w:numPr>
+          <w:ilvl w:val="0"/>
+          <w:numId w:val="4"/>
+        </w:numPr>
+        <w:tabs>
+          <w:tab w:val="clear" w:pos="425"/>
+        </w:tabs>
+        <w:bidi w:val="0"/>
+        <w:ind w:left="425" w:leftChars="0" w:hanging="425" w:firstLineChars="0"/>
+        <m:rPr/>
+        <w:rPr>
+          <w:rFonts w:hint="default"/>
+          <w:lang w:eastAsia="zh-CN"/>
+        </w:rPr>
+      </w:pPr>
+      <w:r>
+        <m:rPr/>
+        <w:rPr>
+          <w:rFonts w:hint="default"/>
+          <w:lang w:eastAsia="zh-CN"/>
+        </w:rPr>
+        <w:t>Select Views</w:t>
+      </w:r>
+    </w:p>
+    <w:p>
+      <w:pPr>
+        <w:numPr>
+          <w:numId w:val="0"/>
+        </w:numPr>
+        <w:bidi w:val="0"/>
+        <m:rPr/>
+        <w:rPr>
+          <w:rFonts w:hint="default"/>
+          <w:lang w:eastAsia="zh-CN"/>
+        </w:rPr>
+      </w:pPr>
+    </w:p>
+    <w:p>
+      <w:pPr>
+        <w:numPr>
+          <w:ilvl w:val="0"/>
+          <w:numId w:val="4"/>
+        </w:numPr>
+        <w:tabs>
+          <w:tab w:val="clear" w:pos="425"/>
+        </w:tabs>
+        <w:bidi w:val="0"/>
+        <w:ind w:left="425" w:leftChars="0" w:hanging="425" w:firstLineChars="0"/>
+        <m:rPr/>
+        <w:rPr>
+          <w:rFonts w:hint="default"/>
+          <w:lang w:eastAsia="zh-CN"/>
+        </w:rPr>
+      </w:pPr>
+      <w:r>
+        <m:rPr/>
+        <w:rPr>
+          <w:rFonts w:hint="default"/>
+          <w:lang w:eastAsia="zh-CN"/>
+        </w:rPr>
+        <w:t>Dense Reconstruction Estimate</w:t>
+      </w:r>
+    </w:p>
+    <w:p>
+      <w:pPr>
+        <w:numPr>
+          <w:ilvl w:val="0"/>
+          <w:numId w:val="5"/>
+        </w:numPr>
+        <w:bidi w:val="0"/>
+        <w:ind w:firstLine="720" w:firstLineChars="300"/>
+        <m:rPr/>
+        <w:rPr>
+          <w:rFonts w:hint="default"/>
+          <w:lang w:eastAsia="zh-CN"/>
+        </w:rPr>
+      </w:pPr>
+      <w:r>
+        <m:rPr/>
+        <w:rPr>
+          <w:rFonts w:hint="default"/>
+          <w:lang w:eastAsia="zh-CN"/>
+        </w:rPr>
+        <w:t>EVT_PROCESSIMAGE,  InitViews</w:t>
+      </w:r>
+    </w:p>
+    <w:p>
+      <w:pPr>
+        <w:numPr>
+          <w:ilvl w:val="0"/>
+          <w:numId w:val="5"/>
+        </w:numPr>
+        <w:bidi w:val="0"/>
+        <w:ind w:left="0" w:leftChars="0" w:firstLine="720" w:firstLineChars="300"/>
+        <m:rPr/>
+        <w:rPr>
+          <w:rFonts w:hint="default"/>
+          <w:lang w:eastAsia="zh-CN"/>
+        </w:rPr>
+      </w:pPr>
+      <w:r>
+        <m:rPr/>
+        <w:rPr>
+          <w:rFonts w:hint="default"/>
+          <w:lang w:eastAsia="zh-CN"/>
+        </w:rPr>
+        <w:t>EVT_ESTIMATEDEPTHMAP,  extract depth map</w:t>
+      </w:r>
+    </w:p>
+    <w:p>
+      <w:pPr>
+        <w:numPr>
+          <w:numId w:val="0"/>
+        </w:numPr>
+        <w:bidi w:val="0"/>
+        <w:ind w:firstLine="1200" w:firstLineChars="500"/>
+        <m:rPr/>
+        <w:rPr>
+          <w:rFonts w:hint="default"/>
+          <w:lang w:eastAsia="zh-CN"/>
+        </w:rPr>
+      </w:pPr>
+      <w:r>
+        <m:rPr/>
+        <w:rPr>
+          <w:rFonts w:hint="default"/>
+          <w:lang w:eastAsia="zh-CN"/>
+        </w:rPr>
+        <w:t>ii.i. Patch-Match algorithm  EstimateDepthMap</w:t>
+      </w:r>
+    </w:p>
+    <w:p>
+      <w:pPr>
+        <w:numPr>
+          <w:numId w:val="0"/>
+        </w:numPr>
+        <w:bidi w:val="0"/>
+        <w:ind w:leftChars="300"/>
+        <m:rPr/>
+        <w:rPr>
+          <w:rFonts w:hint="default"/>
+          <w:lang w:eastAsia="zh-CN"/>
+        </w:rPr>
+      </w:pPr>
+      <w:r>
+        <m:rPr/>
+        <w:rPr>
+          <w:rFonts w:hint="default"/>
+          <w:lang w:eastAsia="zh-CN"/>
+        </w:rPr>
+        <w:t xml:space="preserve">    ii.ii. sgm algorithm  data.sgm.match</w:t>
+      </w:r>
+    </w:p>
+    <w:p>
+      <w:pPr>
+        <w:numPr>
+          <w:numId w:val="0"/>
+        </w:numPr>
+        <w:bidi w:val="0"/>
+        <w:ind w:left="1680" w:leftChars="300" w:hanging="960" w:hangingChars="400"/>
+        <m:rPr/>
+        <w:rPr>
+          <w:rFonts w:hint="default"/>
+          <w:lang w:eastAsia="zh-CN"/>
+        </w:rPr>
+      </w:pPr>
+      <w:r>
+        <m:rPr/>
+        <w:rPr>
+          <w:rFonts w:hint="default"/>
+          <w:lang w:eastAsia="zh-CN"/>
+        </w:rPr>
+        <w:t>iii.  EVT_OPTIMIZEDEPTHMAP RemoveSmallSegments/GapInterpolation</w:t>
+      </w:r>
+    </w:p>
+    <w:p>
+      <w:pPr>
+        <w:numPr>
+          <w:numId w:val="0"/>
+        </w:numPr>
+        <w:bidi w:val="0"/>
+        <w:ind w:leftChars="0" w:firstLine="720" w:firstLineChars="300"/>
+        <m:rPr/>
+        <w:rPr>
+          <w:rFonts w:hint="default"/>
+          <w:lang w:eastAsia="zh-CN"/>
+        </w:rPr>
+      </w:pPr>
+      <w:r>
+        <m:rPr/>
+        <w:rPr>
+          <w:rFonts w:hint="default"/>
+          <w:lang w:eastAsia="zh-CN"/>
+        </w:rPr>
+        <w:t>iiii.</w:t>
+      </w:r>
+      <w:r>
+        <m:rPr/>
+        <w:rPr>
+          <w:rFonts w:hint="default"/>
+          <w:lang w:eastAsia="zh-CN"/>
+        </w:rPr>
+        <w:tab/>
+      </w:r>
+      <w:r>
+        <m:rPr/>
+        <w:rPr>
+          <w:rFonts w:hint="default"/>
+          <w:lang w:eastAsia="zh-CN"/>
+        </w:rPr>
+        <w:t>EVT_SAVEDEPTHMAP,</w:t>
+      </w:r>
+    </w:p>
+    <w:p>
+      <w:pPr>
+        <w:numPr>
+          <w:numId w:val="0"/>
+        </w:numPr>
+        <w:bidi w:val="0"/>
+        <w:ind w:left="1260" w:leftChars="0" w:firstLine="420" w:firstLineChars="0"/>
+        <m:rPr/>
+        <w:rPr>
+          <w:rFonts w:hint="default"/>
+          <w:lang w:eastAsia="zh-CN"/>
+        </w:rPr>
+      </w:pPr>
+      <w:r>
+        <m:rPr/>
+        <w:rPr>
+          <w:rFonts w:hint="default"/>
+          <w:lang w:eastAsia="zh-CN"/>
+        </w:rPr>
+        <w:t>ExportDepthMap/ExportConfidenceMap</w:t>
+      </w:r>
+    </w:p>
+    <w:p>
+      <w:pPr>
+        <w:numPr>
+          <w:numId w:val="0"/>
+        </w:numPr>
+        <w:bidi w:val="0"/>
+        <w:ind w:left="1260" w:leftChars="0" w:firstLine="420" w:firstLineChars="0"/>
+        <m:rPr/>
+        <w:rPr>
+          <w:rFonts w:hint="default"/>
+          <w:lang w:eastAsia="zh-CN"/>
+        </w:rPr>
+      </w:pPr>
+      <w:r>
+        <m:rPr/>
+        <w:rPr>
+          <w:rFonts w:hint="default"/>
+          <w:lang w:eastAsia="zh-CN"/>
+        </w:rPr>
+        <w:t>/ExportPointCloud</w:t>
+      </w:r>
+    </w:p>
+    <w:p>
+      <w:pPr>
+        <w:numPr>
+          <w:numId w:val="0"/>
+        </w:numPr>
+        <w:bidi w:val="0"/>
+        <m:rPr/>
+        <w:rPr>
+          <w:rFonts w:hint="default"/>
+          <w:lang w:eastAsia="zh-CN"/>
+        </w:rPr>
+      </w:pPr>
+    </w:p>
+    <w:p>
+      <w:pPr>
+        <w:numPr>
+          <w:ilvl w:val="0"/>
+          <w:numId w:val="4"/>
+        </w:numPr>
+        <w:tabs>
+          <w:tab w:val="clear" w:pos="425"/>
+        </w:tabs>
+        <w:bidi w:val="0"/>
+        <w:ind w:left="425" w:leftChars="0" w:hanging="425" w:firstLineChars="0"/>
+        <w:jc w:val="left"/>
+        <m:rPr/>
+        <w:rPr>
+          <w:rFonts w:hint="default"/>
+          <w:lang w:eastAsia="zh-CN"/>
+        </w:rPr>
+      </w:pPr>
+      <w:r>
+        <m:rPr/>
+        <w:rPr>
+          <w:rFonts w:hint="default"/>
+          <w:lang w:eastAsia="zh-CN"/>
+        </w:rPr>
+        <w:t>Dense Reconstruction Filter</w:t>
+      </w:r>
+    </w:p>
+    <w:p>
+      <w:pPr>
+        <w:numPr>
+          <w:ilvl w:val="0"/>
+          <w:numId w:val="6"/>
+        </w:numPr>
+        <w:bidi w:val="0"/>
+        <w:ind w:left="780" w:leftChars="0" w:firstLine="0" w:firstLineChars="0"/>
+        <w:jc w:val="left"/>
+        <m:rPr/>
+        <w:rPr>
+          <w:rFonts w:hint="default"/>
+          <w:lang w:eastAsia="zh-CN"/>
+        </w:rPr>
+      </w:pPr>
+      <w:r>
+        <m:rPr/>
+        <w:rPr>
+          <w:rFonts w:hint="default"/>
+          <w:lang w:eastAsia="zh-CN"/>
+        </w:rPr>
+        <w:t>EVT_FILTERDEPTHMAP,  data.depthMaps.FilterDepthMap</w:t>
+      </w:r>
+    </w:p>
+    <w:p>
+      <w:pPr>
+        <w:numPr>
+          <w:ilvl w:val="0"/>
+          <w:numId w:val="6"/>
+        </w:numPr>
+        <w:bidi w:val="0"/>
+        <w:ind w:left="780" w:leftChars="0" w:firstLine="0" w:firstLineChars="0"/>
+        <w:jc w:val="left"/>
+        <m:rPr/>
+        <w:rPr>
+          <w:rFonts w:hint="default"/>
+          <w:lang w:eastAsia="zh-CN"/>
+        </w:rPr>
+      </w:pPr>
+      <w:r>
+        <m:rPr/>
+        <w:rPr>
+          <w:rFonts w:hint="default"/>
+          <w:lang w:eastAsia="zh-CN"/>
+        </w:rPr>
+        <w:t xml:space="preserve">EVT_ADJUSTDEPTHMAP,  </w:t>
+      </w:r>
+    </w:p>
+    <w:p>
+      <w:pPr>
+        <w:numPr>
+          <w:ilvl w:val="0"/>
+          <w:numId w:val="6"/>
+        </w:numPr>
+        <w:bidi w:val="0"/>
+        <w:ind w:left="780" w:leftChars="0" w:firstLine="0" w:firstLineChars="0"/>
+        <w:jc w:val="left"/>
+        <m:rPr/>
+        <w:rPr>
+          <w:rFonts w:hint="default"/>
+          <w:lang w:eastAsia="zh-CN"/>
+        </w:rPr>
+      </w:pPr>
+      <w:r>
+        <m:rPr/>
+        <w:rPr>
+          <w:rFonts w:hint="default"/>
+          <w:lang w:eastAsia="zh-CN"/>
+        </w:rPr>
+        <w:t>EVT_FAIL   return</w:t>
+      </w:r>
+    </w:p>
+    <w:p>
+      <w:pPr>
+        <w:numPr>
+          <w:numId w:val="0"/>
+        </w:numPr>
+        <w:bidi w:val="0"/>
+        <w:jc w:val="left"/>
+        <m:rPr/>
+        <w:rPr>
+          <w:rFonts w:hint="default"/>
+          <w:lang w:eastAsia="zh-CN"/>
+        </w:rPr>
+      </w:pPr>
+    </w:p>
+    <w:p>
+      <w:pPr>
+        <w:numPr>
+          <w:numId w:val="0"/>
+        </w:numPr>
+        <w:bidi w:val="0"/>
+        <w:jc w:val="left"/>
+        <m:rPr/>
+        <w:rPr>
+          <w:rFonts w:hint="default"/>
+          <w:lang w:eastAsia="zh-CN"/>
+        </w:rPr>
+      </w:pPr>
+    </w:p>
+    <w:p>
+      <w:pPr>
+        <w:numPr>
+          <w:numId w:val="0"/>
+        </w:numPr>
+        <w:bidi w:val="0"/>
+        <w:jc w:val="left"/>
+        <m:rPr/>
+        <w:rPr>
+          <w:rFonts w:hint="default"/>
+          <w:lang w:eastAsia="zh-CN"/>
+        </w:rPr>
+      </w:pPr>
+    </w:p>
+    <w:p>
+      <w:pPr>
+        <w:numPr>
+          <w:numId w:val="0"/>
+        </w:numPr>
+        <w:bidi w:val="0"/>
+        <w:jc w:val="left"/>
+        <m:rPr/>
+        <w:rPr>
+          <w:rFonts w:hint="default"/>
+          <w:lang w:eastAsia="zh-CN"/>
+        </w:rPr>
+      </w:pPr>
+    </w:p>
+    <w:p>
+      <w:pPr>
+        <w:numPr>
+          <w:ilvl w:val="0"/>
+          <w:numId w:val="7"/>
+        </w:numPr>
+        <w:bidi w:val="0"/>
+        <w:jc w:val="left"/>
+        <m:rPr/>
+        <w:rPr>
+          <w:rFonts w:hint="default"/>
+          <w:lang w:eastAsia="zh-CN"/>
+        </w:rPr>
+      </w:pPr>
+      <w:r>
+        <m:rPr/>
+        <w:rPr>
+          <w:rFonts w:hint="default"/>
+          <w:lang w:eastAsia="zh-CN"/>
+        </w:rPr>
+        <w:t>Prepare Image</w:t>
+      </w:r>
+    </w:p>
+    <w:p>
+      <w:pPr>
+        <w:numPr>
+          <w:numId w:val="0"/>
+        </w:numPr>
+        <w:bidi w:val="0"/>
+        <w:jc w:val="left"/>
+        <m:rPr/>
+        <w:rPr>
+          <w:rFonts w:hint="default"/>
+          <w:lang w:eastAsia="zh-CN"/>
+        </w:rPr>
+      </w:pPr>
+    </w:p>
+    <w:p>
+      <w:pPr>
+        <w:numPr>
+          <w:numId w:val="0"/>
+        </w:numPr>
+        <w:bidi w:val="0"/>
+        <w:jc w:val="left"/>
+        <m:rPr/>
+        <w:rPr>
+          <w:rFonts w:hint="default"/>
+          <w:lang w:eastAsia="zh-CN"/>
+        </w:rPr>
+      </w:pPr>
+      <w:r>
+        <m:rPr/>
+        <w:rPr>
+          <w:rFonts w:hint="default"/>
+          <w:lang w:eastAsia="zh-CN"/>
+        </w:rPr>
+        <w:t>图片尺寸缩放，相机的内参也进行同样的缩放</w:t>
+      </w:r>
+    </w:p>
+    <w:p>
+      <w:pPr>
+        <w:numPr>
+          <w:numId w:val="0"/>
+        </w:numPr>
+        <w:bidi w:val="0"/>
+        <w:jc w:val="left"/>
+        <m:rPr/>
+        <w:rPr>
+          <w:rFonts w:hint="default"/>
+          <w:lang w:eastAsia="zh-CN"/>
+        </w:rPr>
+      </w:pPr>
+    </w:p>
+    <w:p>
+      <w:pPr>
+        <w:pStyle w:val="7"/>
+        <w:keepNext w:val="0"/>
+        <w:keepLines w:val="0"/>
+        <w:widowControl/>
+        <w:suppressLineNumbers w:val="0"/>
+        <w:pBdr>
+          <w:top w:val="none" w:color="auto" w:sz="0" w:space="0"/>
+          <w:left w:val="none" w:color="auto" w:sz="0" w:space="0"/>
+          <w:bottom w:val="none" w:color="auto" w:sz="0" w:space="0"/>
+          <w:right w:val="none" w:color="auto" w:sz="0" w:space="0"/>
+        </w:pBdr>
+        <w:shd w:val="clear" w:fill="FFFFFF"/>
+        <w:spacing w:before="0" w:beforeAutospacing="0" w:after="240" w:afterAutospacing="0" w:line="390" w:lineRule="atLeast"/>
+        <w:ind w:left="0" w:right="0" w:firstLine="0"/>
+        <m:rPr/>
+        <w:rPr>
+          <w:rFonts w:hint="default" w:hAnsi="DejaVu Math TeX Gyre" w:eastAsia="SimSun" w:cs="SimSun"/>
+          <w:i w:val="0"/>
+          <w:iCs w:val="0"/>
+          <w:caps w:val="0"/>
+          <w:color w:val="4D4D4D"/>
+          <w:spacing w:val="0"/>
+          <w:kern w:val="0"/>
+          <w:sz w:val="24"/>
+          <w:szCs w:val="24"/>
+          <w:bdr w:val="none" w:color="auto" w:sz="0" w:space="0"/>
+          <w:shd w:val="clear" w:fill="FFFFFF"/>
+          <w:lang w:eastAsia="zh-CN" w:bidi="ar"/>
+        </w:rPr>
+      </w:pPr>
+      <m:oMathPara>
+        <m:oMath>
+          <m:r>
+            <m:rPr>
+              <m:sty m:val="p"/>
+            </m:rPr>
+            <w:rPr>
+              <w:rFonts w:hint="default" w:ascii="DejaVu Math TeX Gyre" w:hAnsi="DejaVu Math TeX Gyre" w:eastAsia="SimSun" w:cs="SimSun"/>
+              <w:caps w:val="0"/>
+              <w:color w:val="4D4D4D"/>
+              <w:spacing w:val="0"/>
+              <w:kern w:val="0"/>
+              <w:sz w:val="24"/>
+              <w:szCs w:val="24"/>
+              <w:bdr w:val="none" w:color="auto" w:sz="0" w:space="0"/>
+              <w:shd w:val="clear" w:fill="FFFFFF"/>
+              <w:lang w:eastAsia="zh-CN" w:bidi="ar"/>
+            </w:rPr>
+            <m:t xml:space="preserve">u = </m:t>
+          </m:r>
+          <m:sSub>
+            <m:sSubPr>
+              <m:ctrlPr>
+                <m:rPr/>
+                <w:rPr>
+                  <w:rFonts w:hint="default" w:ascii="DejaVu Math TeX Gyre" w:hAnsi="DejaVu Math TeX Gyre" w:eastAsia="SimSun" w:cs="SimSun"/>
+                  <w:i w:val="0"/>
+                  <w:iCs w:val="0"/>
+                  <w:caps w:val="0"/>
+                  <w:color w:val="4D4D4D"/>
+                  <w:spacing w:val="0"/>
+                  <w:kern w:val="0"/>
+                  <w:sz w:val="24"/>
+                  <w:szCs w:val="24"/>
+                  <w:bdr w:val="none" w:color="auto" w:sz="0" w:space="0"/>
+                  <w:shd w:val="clear" w:fill="FFFFFF"/>
+                  <w:lang w:eastAsia="zh-CN" w:bidi="ar"/>
+                </w:rPr>
+              </m:ctrlPr>
+            </m:sSubPr>
+            <m:e>
+              <m:r>
+                <m:rPr>
+                  <m:sty m:val="p"/>
+                </m:rPr>
+                <w:rPr>
+                  <w:rFonts w:hint="default" w:ascii="DejaVu Math TeX Gyre" w:hAnsi="DejaVu Math TeX Gyre" w:eastAsia="SimSun" w:cs="SimSun"/>
+                  <w:caps w:val="0"/>
+                  <w:color w:val="4D4D4D"/>
+                  <w:spacing w:val="0"/>
+                  <w:kern w:val="0"/>
+                  <w:sz w:val="24"/>
+                  <w:szCs w:val="24"/>
+                  <w:bdr w:val="none" w:color="auto" w:sz="0" w:space="0"/>
+                  <w:shd w:val="clear" w:fill="FFFFFF"/>
+                  <w:lang w:eastAsia="zh-CN" w:bidi="ar"/>
+                </w:rPr>
+                <m:t>f</m:t>
+              </m:r>
+              <m:ctrlPr>
+                <m:rPr/>
+                <w:rPr>
+                  <w:rFonts w:hint="default" w:ascii="DejaVu Math TeX Gyre" w:hAnsi="DejaVu Math TeX Gyre" w:eastAsia="SimSun" w:cs="SimSun"/>
+                  <w:i w:val="0"/>
+                  <w:iCs w:val="0"/>
+                  <w:caps w:val="0"/>
+                  <w:color w:val="4D4D4D"/>
+                  <w:spacing w:val="0"/>
+                  <w:kern w:val="0"/>
+                  <w:sz w:val="24"/>
+                  <w:szCs w:val="24"/>
+                  <w:bdr w:val="none" w:color="auto" w:sz="0" w:space="0"/>
+                  <w:shd w:val="clear" w:fill="FFFFFF"/>
+                  <w:lang w:eastAsia="zh-CN" w:bidi="ar"/>
+                </w:rPr>
+              </m:ctrlPr>
+            </m:e>
+            <m:sub>
+              <m:r>
+                <m:rPr>
+                  <m:sty m:val="p"/>
+                </m:rPr>
+                <w:rPr>
+                  <w:rFonts w:hint="default" w:ascii="DejaVu Math TeX Gyre" w:hAnsi="DejaVu Math TeX Gyre" w:eastAsia="SimSun" w:cs="SimSun"/>
+                  <w:caps w:val="0"/>
+                  <w:color w:val="4D4D4D"/>
+                  <w:spacing w:val="0"/>
+                  <w:kern w:val="0"/>
+                  <w:sz w:val="24"/>
+                  <w:szCs w:val="24"/>
+                  <w:bdr w:val="none" w:color="auto" w:sz="0" w:space="0"/>
+                  <w:shd w:val="clear" w:fill="FFFFFF"/>
+                  <w:lang w:eastAsia="zh-CN" w:bidi="ar"/>
+                </w:rPr>
+                <m:t>x</m:t>
+              </m:r>
+              <m:ctrlPr>
+                <m:rPr/>
+                <w:rPr>
+                  <w:rFonts w:hint="default" w:ascii="DejaVu Math TeX Gyre" w:hAnsi="DejaVu Math TeX Gyre" w:eastAsia="SimSun" w:cs="SimSun"/>
+                  <w:i w:val="0"/>
+                  <w:iCs w:val="0"/>
+                  <w:caps w:val="0"/>
+                  <w:color w:val="4D4D4D"/>
+                  <w:spacing w:val="0"/>
+                  <w:kern w:val="0"/>
+                  <w:sz w:val="24"/>
+                  <w:szCs w:val="24"/>
+                  <w:bdr w:val="none" w:color="auto" w:sz="0" w:space="0"/>
+                  <w:shd w:val="clear" w:fill="FFFFFF"/>
+                  <w:lang w:eastAsia="zh-CN" w:bidi="ar"/>
+                </w:rPr>
+              </m:ctrlPr>
+            </m:sub>
+          </m:sSub>
+          <m:f>
+            <m:fPr>
+              <m:ctrlPr>
+                <m:rPr/>
+                <w:rPr>
+                  <w:rFonts w:hint="default" w:ascii="DejaVu Math TeX Gyre" w:hAnsi="DejaVu Math TeX Gyre" w:eastAsia="SimSun" w:cs="SimSun"/>
+                  <w:i w:val="0"/>
+                  <w:iCs w:val="0"/>
+                  <w:caps w:val="0"/>
+                  <w:color w:val="4D4D4D"/>
+                  <w:spacing w:val="0"/>
+                  <w:kern w:val="0"/>
+                  <w:sz w:val="24"/>
+                  <w:szCs w:val="24"/>
+                  <w:bdr w:val="none" w:color="auto" w:sz="0" w:space="0"/>
+                  <w:shd w:val="clear" w:fill="FFFFFF"/>
+                  <w:lang w:eastAsia="zh-CN" w:bidi="ar"/>
+                </w:rPr>
+              </m:ctrlPr>
+            </m:fPr>
+            <m:num>
+              <m:r>
+                <m:rPr>
+                  <m:sty m:val="p"/>
+                </m:rPr>
+                <w:rPr>
+                  <w:rFonts w:hint="default" w:ascii="DejaVu Math TeX Gyre" w:hAnsi="DejaVu Math TeX Gyre" w:eastAsia="SimSun" w:cs="SimSun"/>
+                  <w:caps w:val="0"/>
+                  <w:color w:val="4D4D4D"/>
+                  <w:spacing w:val="0"/>
+                  <w:kern w:val="0"/>
+                  <w:sz w:val="24"/>
+                  <w:szCs w:val="24"/>
+                  <w:bdr w:val="none" w:color="auto" w:sz="0" w:space="0"/>
+                  <w:shd w:val="clear" w:fill="FFFFFF"/>
+                  <w:lang w:eastAsia="zh-CN" w:bidi="ar"/>
+                </w:rPr>
+                <m:t>X</m:t>
+              </m:r>
+              <m:ctrlPr>
+                <m:rPr/>
+                <w:rPr>
+                  <w:rFonts w:hint="default" w:ascii="DejaVu Math TeX Gyre" w:hAnsi="DejaVu Math TeX Gyre" w:eastAsia="SimSun" w:cs="SimSun"/>
+                  <w:i w:val="0"/>
+                  <w:iCs w:val="0"/>
+                  <w:caps w:val="0"/>
+                  <w:color w:val="4D4D4D"/>
+                  <w:spacing w:val="0"/>
+                  <w:kern w:val="0"/>
+                  <w:sz w:val="24"/>
+                  <w:szCs w:val="24"/>
+                  <w:bdr w:val="none" w:color="auto" w:sz="0" w:space="0"/>
+                  <w:shd w:val="clear" w:fill="FFFFFF"/>
+                  <w:lang w:eastAsia="zh-CN" w:bidi="ar"/>
+                </w:rPr>
+              </m:ctrlPr>
+            </m:num>
+            <m:den>
+              <m:r>
+                <m:rPr>
+                  <m:sty m:val="p"/>
+                </m:rPr>
+                <w:rPr>
+                  <w:rFonts w:hint="default" w:ascii="DejaVu Math TeX Gyre" w:hAnsi="DejaVu Math TeX Gyre" w:eastAsia="SimSun" w:cs="SimSun"/>
+                  <w:caps w:val="0"/>
+                  <w:color w:val="4D4D4D"/>
+                  <w:spacing w:val="0"/>
+                  <w:kern w:val="0"/>
+                  <w:sz w:val="24"/>
+                  <w:szCs w:val="24"/>
+                  <w:bdr w:val="none" w:color="auto" w:sz="0" w:space="0"/>
+                  <w:shd w:val="clear" w:fill="FFFFFF"/>
+                  <w:lang w:eastAsia="zh-CN" w:bidi="ar"/>
+                </w:rPr>
+                <m:t>Z</m:t>
+              </m:r>
+              <m:ctrlPr>
+                <m:rPr/>
+                <w:rPr>
+                  <w:rFonts w:hint="default" w:ascii="DejaVu Math TeX Gyre" w:hAnsi="DejaVu Math TeX Gyre" w:eastAsia="SimSun" w:cs="SimSun"/>
+                  <w:i w:val="0"/>
+                  <w:iCs w:val="0"/>
+                  <w:caps w:val="0"/>
+                  <w:color w:val="4D4D4D"/>
+                  <w:spacing w:val="0"/>
+                  <w:kern w:val="0"/>
+                  <w:sz w:val="24"/>
+                  <w:szCs w:val="24"/>
+                  <w:bdr w:val="none" w:color="auto" w:sz="0" w:space="0"/>
+                  <w:shd w:val="clear" w:fill="FFFFFF"/>
+                  <w:lang w:eastAsia="zh-CN" w:bidi="ar"/>
+                </w:rPr>
+              </m:ctrlPr>
+            </m:den>
+          </m:f>
+          <m:r>
+            <m:rPr>
+              <m:sty m:val="p"/>
+            </m:rPr>
+            <w:rPr>
+              <w:rFonts w:hint="default" w:ascii="DejaVu Math TeX Gyre" w:hAnsi="DejaVu Math TeX Gyre" w:eastAsia="SimSun" w:cs="SimSun"/>
+              <w:caps w:val="0"/>
+              <w:color w:val="4D4D4D"/>
+              <w:spacing w:val="0"/>
+              <w:kern w:val="0"/>
+              <w:sz w:val="24"/>
+              <w:szCs w:val="24"/>
+              <w:bdr w:val="none" w:color="auto" w:sz="0" w:space="0"/>
+              <w:shd w:val="clear" w:fill="FFFFFF"/>
+              <w:lang w:eastAsia="zh-CN" w:bidi="ar"/>
+            </w:rPr>
+            <m:t>+</m:t>
+          </m:r>
+          <m:sSub>
+            <m:sSubPr>
+              <m:ctrlPr>
+                <m:rPr/>
+                <w:rPr>
+                  <w:rFonts w:hint="default" w:ascii="DejaVu Math TeX Gyre" w:hAnsi="DejaVu Math TeX Gyre" w:eastAsia="SimSun" w:cs="SimSun"/>
+                  <w:i w:val="0"/>
+                  <w:iCs w:val="0"/>
+                  <w:caps w:val="0"/>
+                  <w:color w:val="4D4D4D"/>
+                  <w:spacing w:val="0"/>
+                  <w:kern w:val="0"/>
+                  <w:sz w:val="24"/>
+                  <w:szCs w:val="24"/>
+                  <w:bdr w:val="none" w:color="auto" w:sz="0" w:space="0"/>
+                  <w:shd w:val="clear" w:fill="FFFFFF"/>
+                  <w:lang w:eastAsia="zh-CN" w:bidi="ar"/>
+                </w:rPr>
+              </m:ctrlPr>
+            </m:sSubPr>
+            <m:e>
+              <m:r>
+                <m:rPr>
+                  <m:sty m:val="p"/>
+                </m:rPr>
+                <w:rPr>
+                  <w:rFonts w:hint="default" w:ascii="DejaVu Math TeX Gyre" w:hAnsi="DejaVu Math TeX Gyre" w:eastAsia="SimSun" w:cs="SimSun"/>
+                  <w:caps w:val="0"/>
+                  <w:color w:val="4D4D4D"/>
+                  <w:spacing w:val="0"/>
+                  <w:kern w:val="0"/>
+                  <w:sz w:val="24"/>
+                  <w:szCs w:val="24"/>
+                  <w:bdr w:val="none" w:color="auto" w:sz="0" w:space="0"/>
+                  <w:shd w:val="clear" w:fill="FFFFFF"/>
+                  <w:lang w:eastAsia="zh-CN" w:bidi="ar"/>
+                </w:rPr>
+                <m:t>C</m:t>
+              </m:r>
+              <m:ctrlPr>
+                <m:rPr/>
+                <w:rPr>
+                  <w:rFonts w:hint="default" w:ascii="DejaVu Math TeX Gyre" w:hAnsi="DejaVu Math TeX Gyre" w:eastAsia="SimSun" w:cs="SimSun"/>
+                  <w:i w:val="0"/>
+                  <w:iCs w:val="0"/>
+                  <w:caps w:val="0"/>
+                  <w:color w:val="4D4D4D"/>
+                  <w:spacing w:val="0"/>
+                  <w:kern w:val="0"/>
+                  <w:sz w:val="24"/>
+                  <w:szCs w:val="24"/>
+                  <w:bdr w:val="none" w:color="auto" w:sz="0" w:space="0"/>
+                  <w:shd w:val="clear" w:fill="FFFFFF"/>
+                  <w:lang w:eastAsia="zh-CN" w:bidi="ar"/>
+                </w:rPr>
+              </m:ctrlPr>
+            </m:e>
+            <m:sub>
+              <m:r>
+                <m:rPr>
+                  <m:sty m:val="p"/>
+                </m:rPr>
+                <w:rPr>
+                  <w:rFonts w:hint="default" w:ascii="DejaVu Math TeX Gyre" w:hAnsi="DejaVu Math TeX Gyre" w:eastAsia="SimSun" w:cs="SimSun"/>
+                  <w:caps w:val="0"/>
+                  <w:color w:val="4D4D4D"/>
+                  <w:spacing w:val="0"/>
+                  <w:kern w:val="0"/>
+                  <w:sz w:val="24"/>
+                  <w:szCs w:val="24"/>
+                  <w:bdr w:val="none" w:color="auto" w:sz="0" w:space="0"/>
+                  <w:shd w:val="clear" w:fill="FFFFFF"/>
+                  <w:lang w:eastAsia="zh-CN" w:bidi="ar"/>
+                </w:rPr>
+                <m:t>x</m:t>
+              </m:r>
+              <m:ctrlPr>
+                <m:rPr/>
+                <w:rPr>
+                  <w:rFonts w:hint="default" w:ascii="DejaVu Math TeX Gyre" w:hAnsi="DejaVu Math TeX Gyre" w:eastAsia="SimSun" w:cs="SimSun"/>
+                  <w:i w:val="0"/>
+                  <w:iCs w:val="0"/>
+                  <w:caps w:val="0"/>
+                  <w:color w:val="4D4D4D"/>
+                  <w:spacing w:val="0"/>
+                  <w:kern w:val="0"/>
+                  <w:sz w:val="24"/>
+                  <w:szCs w:val="24"/>
+                  <w:bdr w:val="none" w:color="auto" w:sz="0" w:space="0"/>
+                  <w:shd w:val="clear" w:fill="FFFFFF"/>
+                  <w:lang w:eastAsia="zh-CN" w:bidi="ar"/>
+                </w:rPr>
+              </m:ctrlPr>
+            </m:sub>
+          </m:sSub>
+        </m:oMath>
+      </m:oMathPara>
+    </w:p>
+    <w:p>
+      <w:pPr>
+        <w:pStyle w:val="7"/>
+        <w:keepNext w:val="0"/>
+        <w:keepLines w:val="0"/>
+        <w:widowControl/>
+        <w:suppressLineNumbers w:val="0"/>
+        <w:pBdr>
+          <w:top w:val="none" w:color="auto" w:sz="0" w:space="0"/>
+          <w:left w:val="none" w:color="auto" w:sz="0" w:space="0"/>
+          <w:bottom w:val="none" w:color="auto" w:sz="0" w:space="0"/>
+          <w:right w:val="none" w:color="auto" w:sz="0" w:space="0"/>
+        </w:pBdr>
+        <w:shd w:val="clear" w:fill="FFFFFF"/>
+        <w:spacing w:before="0" w:beforeAutospacing="0" w:after="240" w:afterAutospacing="0" w:line="390" w:lineRule="atLeast"/>
+        <w:ind w:left="0" w:right="0" w:firstLine="0"/>
+        <w:jc w:val="center"/>
+        <w:rPr>
+          <w:rFonts w:ascii="SimSun" w:hAnsi="SimSun" w:eastAsia="SimSun" w:cs="SimSun"/>
+          <w:i w:val="0"/>
+          <w:iCs w:val="0"/>
+          <w:caps w:val="0"/>
+          <w:color w:val="4D4D4D"/>
+          <w:spacing w:val="0"/>
+          <w:sz w:val="24"/>
+          <w:szCs w:val="24"/>
+        </w:rPr>
+      </w:pPr>
+      <m:oMathPara>
+        <m:oMath>
+          <m:sSub>
+            <m:sSubPr>
+              <m:ctrlPr>
+                <w:rPr>
+                  <w:rFonts w:ascii="DejaVu Math TeX Gyre" w:hAnsi="DejaVu Math TeX Gyre" w:cs="SimSun"/>
+                  <w:i/>
+                  <w:iCs w:val="0"/>
+                  <w:caps w:val="0"/>
+                  <w:color w:val="4D4D4D"/>
+                  <w:spacing w:val="0"/>
+                  <w:sz w:val="24"/>
+                  <w:szCs w:val="24"/>
+                  <w:bdr w:val="none" w:color="auto" w:sz="0" w:space="0"/>
+                  <w:shd w:val="clear" w:fill="FFFFFF"/>
+                </w:rPr>
+              </m:ctrlPr>
+            </m:sSubPr>
+            <m:e>
+              <m:r>
+                <m:rPr/>
+                <w:rPr>
+                  <w:rFonts w:hint="default" w:ascii="DejaVu Math TeX Gyre" w:hAnsi="DejaVu Math TeX Gyre" w:cs="SimSun"/>
+                  <w:caps w:val="0"/>
+                  <w:color w:val="4D4D4D"/>
+                  <w:spacing w:val="0"/>
+                  <w:sz w:val="24"/>
+                  <w:szCs w:val="24"/>
+                  <w:bdr w:val="none" w:color="auto" w:sz="0" w:space="0"/>
+                  <w:shd w:val="clear" w:fill="FFFFFF"/>
+                </w:rPr>
+                <m:t>u</m:t>
+              </m:r>
+              <m:ctrlPr>
+                <w:rPr>
+                  <w:rFonts w:ascii="DejaVu Math TeX Gyre" w:hAnsi="DejaVu Math TeX Gyre" w:cs="SimSun"/>
+                  <w:i/>
+                  <w:iCs w:val="0"/>
+                  <w:caps w:val="0"/>
+                  <w:color w:val="4D4D4D"/>
+                  <w:spacing w:val="0"/>
+                  <w:sz w:val="24"/>
+                  <w:szCs w:val="24"/>
+                  <w:bdr w:val="none" w:color="auto" w:sz="0" w:space="0"/>
+                  <w:shd w:val="clear" w:fill="FFFFFF"/>
+                </w:rPr>
+              </m:ctrlPr>
+            </m:e>
+            <m:sub>
+              <m:r>
+                <m:rPr/>
+                <w:rPr>
+                  <w:rFonts w:hint="default" w:ascii="DejaVu Math TeX Gyre" w:hAnsi="DejaVu Math TeX Gyre" w:cs="SimSun"/>
+                  <w:caps w:val="0"/>
+                  <w:color w:val="4D4D4D"/>
+                  <w:spacing w:val="0"/>
+                  <w:sz w:val="24"/>
+                  <w:szCs w:val="24"/>
+                  <w:bdr w:val="none" w:color="auto" w:sz="0" w:space="0"/>
+                  <w:shd w:val="clear" w:fill="FFFFFF"/>
+                </w:rPr>
+                <m:t>new</m:t>
+              </m:r>
+              <m:ctrlPr>
+                <w:rPr>
+                  <w:rFonts w:ascii="DejaVu Math TeX Gyre" w:hAnsi="DejaVu Math TeX Gyre" w:cs="SimSun"/>
+                  <w:i/>
+                  <w:iCs w:val="0"/>
+                  <w:caps w:val="0"/>
+                  <w:color w:val="4D4D4D"/>
+                  <w:spacing w:val="0"/>
+                  <w:sz w:val="24"/>
+                  <w:szCs w:val="24"/>
+                  <w:bdr w:val="none" w:color="auto" w:sz="0" w:space="0"/>
+                  <w:shd w:val="clear" w:fill="FFFFFF"/>
+                </w:rPr>
+              </m:ctrlPr>
+            </m:sub>
+          </m:sSub>
+          <m:r>
+            <m:rPr/>
+            <w:rPr>
+              <w:rFonts w:hint="default" w:ascii="DejaVu Math TeX Gyre" w:hAnsi="DejaVu Math TeX Gyre" w:cs="SimSun"/>
+              <w:caps w:val="0"/>
+              <w:color w:val="4D4D4D"/>
+              <w:spacing w:val="0"/>
+              <w:sz w:val="24"/>
+              <w:szCs w:val="24"/>
+              <w:bdr w:val="none" w:color="auto" w:sz="0" w:space="0"/>
+              <w:shd w:val="clear" w:fill="FFFFFF"/>
+            </w:rPr>
+            <m:t>=</m:t>
+          </m:r>
+          <m:sSub>
+            <m:sSubPr>
+              <m:ctrlPr>
+                <m:rPr/>
+                <w:rPr>
+                  <w:rFonts w:hint="default" w:ascii="DejaVu Math TeX Gyre" w:hAnsi="DejaVu Math TeX Gyre" w:cs="SimSun"/>
+                  <w:i/>
+                  <w:iCs w:val="0"/>
+                  <w:caps w:val="0"/>
+                  <w:color w:val="4D4D4D"/>
+                  <w:spacing w:val="0"/>
+                  <w:sz w:val="24"/>
+                  <w:szCs w:val="24"/>
+                  <w:bdr w:val="none" w:color="auto" w:sz="0" w:space="0"/>
+                  <w:shd w:val="clear" w:fill="FFFFFF"/>
+                </w:rPr>
+              </m:ctrlPr>
+            </m:sSubPr>
+            <m:e>
+              <m:r>
+                <m:rPr/>
+                <w:rPr>
+                  <w:rFonts w:hint="default" w:ascii="DejaVu Math TeX Gyre" w:hAnsi="DejaVu Math TeX Gyre" w:cs="SimSun"/>
+                  <w:caps w:val="0"/>
+                  <w:color w:val="4D4D4D"/>
+                  <w:spacing w:val="0"/>
+                  <w:sz w:val="24"/>
+                  <w:szCs w:val="24"/>
+                  <w:bdr w:val="none" w:color="auto" w:sz="0" w:space="0"/>
+                  <w:shd w:val="clear" w:fill="FFFFFF"/>
+                </w:rPr>
+                <m:t>f</m:t>
+              </m:r>
+              <m:ctrlPr>
+                <m:rPr/>
+                <w:rPr>
+                  <w:rFonts w:hint="default" w:ascii="DejaVu Math TeX Gyre" w:hAnsi="DejaVu Math TeX Gyre" w:cs="SimSun"/>
+                  <w:i/>
+                  <w:iCs w:val="0"/>
+                  <w:caps w:val="0"/>
+                  <w:color w:val="4D4D4D"/>
+                  <w:spacing w:val="0"/>
+                  <w:sz w:val="24"/>
+                  <w:szCs w:val="24"/>
+                  <w:bdr w:val="none" w:color="auto" w:sz="0" w:space="0"/>
+                  <w:shd w:val="clear" w:fill="FFFFFF"/>
+                </w:rPr>
+              </m:ctrlPr>
+            </m:e>
+            <m:sub>
+              <m:r>
+                <m:rPr/>
+                <w:rPr>
+                  <w:rFonts w:hint="default" w:ascii="DejaVu Math TeX Gyre" w:hAnsi="DejaVu Math TeX Gyre" w:cs="SimSun"/>
+                  <w:caps w:val="0"/>
+                  <w:color w:val="4D4D4D"/>
+                  <w:spacing w:val="0"/>
+                  <w:sz w:val="24"/>
+                  <w:szCs w:val="24"/>
+                  <w:bdr w:val="none" w:color="auto" w:sz="0" w:space="0"/>
+                  <w:shd w:val="clear" w:fill="FFFFFF"/>
+                </w:rPr>
+                <m:t>xnew</m:t>
+              </m:r>
+              <m:ctrlPr>
+                <m:rPr/>
+                <w:rPr>
+                  <w:rFonts w:hint="default" w:ascii="DejaVu Math TeX Gyre" w:hAnsi="DejaVu Math TeX Gyre" w:cs="SimSun"/>
+                  <w:i/>
+                  <w:iCs w:val="0"/>
+                  <w:caps w:val="0"/>
+                  <w:color w:val="4D4D4D"/>
+                  <w:spacing w:val="0"/>
+                  <w:sz w:val="24"/>
+                  <w:szCs w:val="24"/>
+                  <w:bdr w:val="none" w:color="auto" w:sz="0" w:space="0"/>
+                  <w:shd w:val="clear" w:fill="FFFFFF"/>
+                </w:rPr>
+              </m:ctrlPr>
+            </m:sub>
+          </m:sSub>
+          <m:f>
+            <m:fPr>
+              <m:ctrlPr>
+                <m:rPr/>
+                <w:rPr>
+                  <w:rFonts w:hint="default" w:ascii="DejaVu Math TeX Gyre" w:hAnsi="DejaVu Math TeX Gyre" w:cs="SimSun"/>
+                  <w:i/>
+                  <w:iCs w:val="0"/>
+                  <w:caps w:val="0"/>
+                  <w:color w:val="4D4D4D"/>
+                  <w:spacing w:val="0"/>
+                  <w:sz w:val="24"/>
+                  <w:szCs w:val="24"/>
+                  <w:bdr w:val="none" w:color="auto" w:sz="0" w:space="0"/>
+                  <w:shd w:val="clear" w:fill="FFFFFF"/>
+                </w:rPr>
+              </m:ctrlPr>
+            </m:fPr>
+            <m:num>
+              <m:r>
+                <m:rPr/>
+                <w:rPr>
+                  <w:rFonts w:hint="default" w:ascii="DejaVu Math TeX Gyre" w:hAnsi="DejaVu Math TeX Gyre" w:cs="SimSun"/>
+                  <w:caps w:val="0"/>
+                  <w:color w:val="4D4D4D"/>
+                  <w:spacing w:val="0"/>
+                  <w:sz w:val="24"/>
+                  <w:szCs w:val="24"/>
+                  <w:bdr w:val="none" w:color="auto" w:sz="0" w:space="0"/>
+                  <w:shd w:val="clear" w:fill="FFFFFF"/>
+                </w:rPr>
+                <m:t>X</m:t>
+              </m:r>
+              <m:ctrlPr>
+                <m:rPr/>
+                <w:rPr>
+                  <w:rFonts w:hint="default" w:ascii="DejaVu Math TeX Gyre" w:hAnsi="DejaVu Math TeX Gyre" w:cs="SimSun"/>
+                  <w:i/>
+                  <w:iCs w:val="0"/>
+                  <w:caps w:val="0"/>
+                  <w:color w:val="4D4D4D"/>
+                  <w:spacing w:val="0"/>
+                  <w:sz w:val="24"/>
+                  <w:szCs w:val="24"/>
+                  <w:bdr w:val="none" w:color="auto" w:sz="0" w:space="0"/>
+                  <w:shd w:val="clear" w:fill="FFFFFF"/>
+                </w:rPr>
+              </m:ctrlPr>
+            </m:num>
+            <m:den>
+              <m:r>
+                <m:rPr/>
+                <w:rPr>
+                  <w:rFonts w:hint="default" w:ascii="DejaVu Math TeX Gyre" w:hAnsi="DejaVu Math TeX Gyre" w:cs="SimSun"/>
+                  <w:caps w:val="0"/>
+                  <w:color w:val="4D4D4D"/>
+                  <w:spacing w:val="0"/>
+                  <w:sz w:val="24"/>
+                  <w:szCs w:val="24"/>
+                  <w:bdr w:val="none" w:color="auto" w:sz="0" w:space="0"/>
+                  <w:shd w:val="clear" w:fill="FFFFFF"/>
+                </w:rPr>
+                <m:t>Z</m:t>
+              </m:r>
+              <m:ctrlPr>
+                <m:rPr/>
+                <w:rPr>
+                  <w:rFonts w:hint="default" w:ascii="DejaVu Math TeX Gyre" w:hAnsi="DejaVu Math TeX Gyre" w:cs="SimSun"/>
+                  <w:i/>
+                  <w:iCs w:val="0"/>
+                  <w:caps w:val="0"/>
+                  <w:color w:val="4D4D4D"/>
+                  <w:spacing w:val="0"/>
+                  <w:sz w:val="24"/>
+                  <w:szCs w:val="24"/>
+                  <w:bdr w:val="none" w:color="auto" w:sz="0" w:space="0"/>
+                  <w:shd w:val="clear" w:fill="FFFFFF"/>
+                </w:rPr>
+              </m:ctrlPr>
+            </m:den>
+          </m:f>
+          <m:r>
+            <m:rPr/>
+            <w:rPr>
+              <w:rFonts w:hint="default" w:ascii="DejaVu Math TeX Gyre" w:hAnsi="DejaVu Math TeX Gyre" w:cs="SimSun"/>
+              <w:caps w:val="0"/>
+              <w:color w:val="4D4D4D"/>
+              <w:spacing w:val="0"/>
+              <w:sz w:val="24"/>
+              <w:szCs w:val="24"/>
+              <w:bdr w:val="none" w:color="auto" w:sz="0" w:space="0"/>
+              <w:shd w:val="clear" w:fill="FFFFFF"/>
+            </w:rPr>
+            <m:t>+</m:t>
+          </m:r>
+          <m:sSub>
+            <m:sSubPr>
+              <m:ctrlPr>
+                <m:rPr/>
+                <w:rPr>
+                  <w:rFonts w:hint="default" w:ascii="DejaVu Math TeX Gyre" w:hAnsi="DejaVu Math TeX Gyre" w:cs="SimSun"/>
+                  <w:i/>
+                  <w:iCs w:val="0"/>
+                  <w:caps w:val="0"/>
+                  <w:color w:val="4D4D4D"/>
+                  <w:spacing w:val="0"/>
+                  <w:sz w:val="24"/>
+                  <w:szCs w:val="24"/>
+                  <w:bdr w:val="none" w:color="auto" w:sz="0" w:space="0"/>
+                  <w:shd w:val="clear" w:fill="FFFFFF"/>
+                </w:rPr>
+              </m:ctrlPr>
+            </m:sSubPr>
+            <m:e>
+              <m:r>
+                <m:rPr/>
+                <w:rPr>
+                  <w:rFonts w:hint="default" w:ascii="DejaVu Math TeX Gyre" w:hAnsi="DejaVu Math TeX Gyre" w:cs="SimSun"/>
+                  <w:caps w:val="0"/>
+                  <w:color w:val="4D4D4D"/>
+                  <w:spacing w:val="0"/>
+                  <w:sz w:val="24"/>
+                  <w:szCs w:val="24"/>
+                  <w:bdr w:val="none" w:color="auto" w:sz="0" w:space="0"/>
+                  <w:shd w:val="clear" w:fill="FFFFFF"/>
+                </w:rPr>
+                <m:t>C</m:t>
+              </m:r>
+              <m:ctrlPr>
+                <m:rPr/>
+                <w:rPr>
+                  <w:rFonts w:hint="default" w:ascii="DejaVu Math TeX Gyre" w:hAnsi="DejaVu Math TeX Gyre" w:cs="SimSun"/>
+                  <w:i/>
+                  <w:iCs w:val="0"/>
+                  <w:caps w:val="0"/>
+                  <w:color w:val="4D4D4D"/>
+                  <w:spacing w:val="0"/>
+                  <w:sz w:val="24"/>
+                  <w:szCs w:val="24"/>
+                  <w:bdr w:val="none" w:color="auto" w:sz="0" w:space="0"/>
+                  <w:shd w:val="clear" w:fill="FFFFFF"/>
+                </w:rPr>
+              </m:ctrlPr>
+            </m:e>
+            <m:sub>
+              <m:r>
+                <m:rPr/>
+                <w:rPr>
+                  <w:rFonts w:hint="default" w:ascii="DejaVu Math TeX Gyre" w:hAnsi="DejaVu Math TeX Gyre" w:cs="SimSun"/>
+                  <w:caps w:val="0"/>
+                  <w:color w:val="4D4D4D"/>
+                  <w:spacing w:val="0"/>
+                  <w:sz w:val="24"/>
+                  <w:szCs w:val="24"/>
+                  <w:bdr w:val="none" w:color="auto" w:sz="0" w:space="0"/>
+                  <w:shd w:val="clear" w:fill="FFFFFF"/>
+                </w:rPr>
+                <m:t>xnew</m:t>
+              </m:r>
+              <m:ctrlPr>
+                <m:rPr/>
+                <w:rPr>
+                  <w:rFonts w:hint="default" w:ascii="DejaVu Math TeX Gyre" w:hAnsi="DejaVu Math TeX Gyre" w:cs="SimSun"/>
+                  <w:i/>
+                  <w:iCs w:val="0"/>
+                  <w:caps w:val="0"/>
+                  <w:color w:val="4D4D4D"/>
+                  <w:spacing w:val="0"/>
+                  <w:sz w:val="24"/>
+                  <w:szCs w:val="24"/>
+                  <w:bdr w:val="none" w:color="auto" w:sz="0" w:space="0"/>
+                  <w:shd w:val="clear" w:fill="FFFFFF"/>
+                </w:rPr>
+              </m:ctrlPr>
+            </m:sub>
+          </m:sSub>
+        </m:oMath>
+      </m:oMathPara>
+    </w:p>
+    <w:p>
+      <w:pPr>
+        <w:numPr>
+          <w:numId w:val="0"/>
+        </w:numPr>
+        <w:bidi w:val="0"/>
+        <w:jc w:val="left"/>
+        <m:rPr/>
+        <w:rPr>
+          <w:rFonts w:hint="default"/>
+          <w:lang w:eastAsia="zh-CN"/>
+        </w:rPr>
+      </w:pPr>
+    </w:p>
+    <w:p>
+      <w:pPr>
+        <w:pStyle w:val="7"/>
+        <w:keepNext w:val="0"/>
+        <w:keepLines w:val="0"/>
+        <w:widowControl/>
+        <w:suppressLineNumbers w:val="0"/>
+        <w:pBdr>
+          <w:top w:val="none" w:color="auto" w:sz="0" w:space="0"/>
+          <w:left w:val="none" w:color="auto" w:sz="0" w:space="0"/>
+          <w:bottom w:val="none" w:color="auto" w:sz="0" w:space="0"/>
+          <w:right w:val="none" w:color="auto" w:sz="0" w:space="0"/>
+        </w:pBdr>
+        <w:shd w:val="clear" w:fill="FFFFFF"/>
+        <w:spacing w:before="0" w:beforeAutospacing="0" w:after="240" w:afterAutospacing="0" w:line="390" w:lineRule="atLeast"/>
+        <w:ind w:left="0" w:right="0" w:firstLine="0"/>
+        <m:rPr/>
+        <w:rPr>
+          <w:rFonts w:hint="default" w:ascii="Times New Roman" w:hAnsi="DejaVu Math TeX Gyre" w:cs="SimSun"/>
+          <w:i w:val="0"/>
+          <w:iCs w:val="0"/>
+          <w:caps w:val="0"/>
+          <w:color w:val="4D4D4D"/>
+          <w:spacing w:val="0"/>
+          <w:sz w:val="24"/>
+          <w:szCs w:val="24"/>
+          <w:shd w:val="clear" w:fill="FFFFFF"/>
+          <w:lang w:eastAsia="zh-CN"/>
+        </w:rPr>
+        <w:sectPr>
+          <w:pgSz w:w="11906" w:h="16838"/>
+          <w:pgMar w:top="1440" w:right="1800" w:bottom="1440" w:left="1800" w:header="720" w:footer="720" w:gutter="0"/>
+          <w:cols w:space="720" w:num="1"/>
+          <w:docGrid w:linePitch="360" w:charSpace="0"/>
+        </w:sectPr>
+      </w:pPr>
+      <m:oMath>
+        <m:sSub>
+          <m:sSubPr>
+            <m:ctrlPr>
+              <w:rPr>
+                <w:rFonts w:ascii="DejaVu Math TeX Gyre" w:hAnsi="DejaVu Math TeX Gyre" w:cs="SimSun"/>
+                <w:i/>
+                <w:iCs w:val="0"/>
+                <w:caps w:val="0"/>
+                <w:color w:val="4D4D4D"/>
+                <w:spacing w:val="0"/>
+                <w:sz w:val="24"/>
+                <w:szCs w:val="24"/>
+                <w:shd w:val="clear" w:fill="FFFFFF"/>
+              </w:rPr>
+            </m:ctrlPr>
+          </m:sSubPr>
+          <m:e>
+            <m:r>
+              <m:rPr/>
+              <w:rPr>
+                <w:rFonts w:hint="default" w:ascii="DejaVu Math TeX Gyre" w:hAnsi="DejaVu Math TeX Gyre" w:cs="SimSun"/>
+                <w:caps w:val="0"/>
+                <w:color w:val="4D4D4D"/>
+                <w:spacing w:val="0"/>
+                <w:sz w:val="24"/>
+                <w:szCs w:val="24"/>
+                <w:shd w:val="clear" w:fill="FFFFFF"/>
+              </w:rPr>
+              <m:t>u</m:t>
+            </m:r>
+            <m:ctrlPr>
+              <w:rPr>
+                <w:rFonts w:ascii="DejaVu Math TeX Gyre" w:hAnsi="DejaVu Math TeX Gyre" w:cs="SimSun"/>
+                <w:i/>
+                <w:iCs w:val="0"/>
+                <w:caps w:val="0"/>
+                <w:color w:val="4D4D4D"/>
+                <w:spacing w:val="0"/>
+                <w:sz w:val="24"/>
+                <w:szCs w:val="24"/>
+                <w:shd w:val="clear" w:fill="FFFFFF"/>
+              </w:rPr>
+            </m:ctrlPr>
+          </m:e>
+          <m:sub>
+            <m:r>
+              <m:rPr/>
+              <w:rPr>
+                <w:rFonts w:hint="default" w:ascii="DejaVu Math TeX Gyre" w:hAnsi="DejaVu Math TeX Gyre" w:cs="SimSun"/>
+                <w:caps w:val="0"/>
+                <w:color w:val="4D4D4D"/>
+                <w:spacing w:val="0"/>
+                <w:sz w:val="24"/>
+                <w:szCs w:val="24"/>
+                <w:shd w:val="clear" w:fill="FFFFFF"/>
+              </w:rPr>
+              <m:t>new</m:t>
+            </m:r>
+            <m:ctrlPr>
+              <w:rPr>
+                <w:rFonts w:ascii="DejaVu Math TeX Gyre" w:hAnsi="DejaVu Math TeX Gyre" w:cs="SimSun"/>
+                <w:i/>
+                <w:iCs w:val="0"/>
+                <w:caps w:val="0"/>
+                <w:color w:val="4D4D4D"/>
+                <w:spacing w:val="0"/>
+                <w:sz w:val="24"/>
+                <w:szCs w:val="24"/>
+                <w:shd w:val="clear" w:fill="FFFFFF"/>
+              </w:rPr>
+            </m:ctrlPr>
+          </m:sub>
+        </m:sSub>
+      </m:oMath>
+      <w:r>
+        <w:rPr>
+          <w:rFonts w:hint="default" w:ascii="Times New Roman" w:hAnsi="DejaVu Math TeX Gyre" w:cs="SimSun"/>
+          <w:i w:val="0"/>
+          <w:iCs w:val="0"/>
+          <w:caps w:val="0"/>
+          <w:color w:val="4D4D4D"/>
+          <w:spacing w:val="0"/>
+          <w:sz w:val="24"/>
+          <w:szCs w:val="24"/>
+          <w:shd w:val="clear" w:fill="FFFFFF"/>
+        </w:rPr>
+        <w:t xml:space="preserve">=2 * u, X和Z不变的情况下， </w:t>
+      </w:r>
+      <m:oMath>
+        <m:sSub>
+          <m:sSubPr>
+            <m:ctrlPr>
+              <w:rPr>
+                <w:rFonts w:hint="default" w:ascii="DejaVu Math TeX Gyre" w:hAnsi="DejaVu Math TeX Gyre" w:eastAsia="SimSun" w:cs="SimSun"/>
+                <w:i w:val="0"/>
+                <w:iCs w:val="0"/>
+                <w:caps w:val="0"/>
+                <w:color w:val="4D4D4D"/>
+                <w:spacing w:val="0"/>
+                <w:kern w:val="0"/>
+                <w:sz w:val="24"/>
+                <w:szCs w:val="24"/>
+                <w:shd w:val="clear" w:fill="FFFFFF"/>
+                <w:lang w:eastAsia="zh-CN" w:bidi="ar"/>
+              </w:rPr>
+            </m:ctrlPr>
+          </m:sSubPr>
+          <m:e>
+            <m:r>
+              <m:rPr>
+                <m:sty m:val="p"/>
+              </m:rPr>
+              <w:rPr>
+                <w:rFonts w:hint="default" w:ascii="DejaVu Math TeX Gyre" w:hAnsi="DejaVu Math TeX Gyre" w:eastAsia="SimSun" w:cs="SimSun"/>
+                <w:caps w:val="0"/>
+                <w:color w:val="4D4D4D"/>
+                <w:spacing w:val="0"/>
+                <w:kern w:val="0"/>
+                <w:sz w:val="24"/>
+                <w:szCs w:val="24"/>
+                <w:shd w:val="clear" w:fill="FFFFFF"/>
+                <w:lang w:eastAsia="zh-CN" w:bidi="ar"/>
+              </w:rPr>
+              <m:t>f</m:t>
+            </m:r>
+            <m:ctrlPr>
+              <w:rPr>
+                <w:rFonts w:hint="default" w:ascii="DejaVu Math TeX Gyre" w:hAnsi="DejaVu Math TeX Gyre" w:eastAsia="SimSun" w:cs="SimSun"/>
+                <w:i w:val="0"/>
+                <w:iCs w:val="0"/>
+                <w:caps w:val="0"/>
+                <w:color w:val="4D4D4D"/>
+                <w:spacing w:val="0"/>
+                <w:kern w:val="0"/>
+                <w:sz w:val="24"/>
+                <w:szCs w:val="24"/>
+                <w:shd w:val="clear" w:fill="FFFFFF"/>
+                <w:lang w:eastAsia="zh-CN" w:bidi="ar"/>
+              </w:rPr>
+            </m:ctrlPr>
+          </m:e>
+          <m:sub>
+            <m:r>
+              <m:rPr>
+                <m:sty m:val="p"/>
+              </m:rPr>
+              <w:rPr>
+                <w:rFonts w:hint="default" w:ascii="DejaVu Math TeX Gyre" w:hAnsi="DejaVu Math TeX Gyre" w:eastAsia="SimSun" w:cs="SimSun"/>
+                <w:caps w:val="0"/>
+                <w:color w:val="4D4D4D"/>
+                <w:spacing w:val="0"/>
+                <w:kern w:val="0"/>
+                <w:sz w:val="24"/>
+                <w:szCs w:val="24"/>
+                <w:shd w:val="clear" w:fill="FFFFFF"/>
+                <w:lang w:eastAsia="zh-CN" w:bidi="ar"/>
+              </w:rPr>
+              <m:t>x</m:t>
+            </m:r>
+            <m:ctrlPr>
+              <w:rPr>
+                <w:rFonts w:hint="default" w:ascii="DejaVu Math TeX Gyre" w:hAnsi="DejaVu Math TeX Gyre" w:eastAsia="SimSun" w:cs="SimSun"/>
+                <w:i w:val="0"/>
+                <w:iCs w:val="0"/>
+                <w:caps w:val="0"/>
+                <w:color w:val="4D4D4D"/>
+                <w:spacing w:val="0"/>
+                <w:kern w:val="0"/>
+                <w:sz w:val="24"/>
+                <w:szCs w:val="24"/>
+                <w:shd w:val="clear" w:fill="FFFFFF"/>
+                <w:lang w:eastAsia="zh-CN" w:bidi="ar"/>
+              </w:rPr>
+            </m:ctrlPr>
+          </m:sub>
+        </m:sSub>
+      </m:oMath>
+      <w:r>
+        <w:rPr>
+          <w:rFonts w:hint="default" w:ascii="Times New Roman" w:hAnsi="DejaVu Math TeX Gyre" w:eastAsia="SimSun" w:cs="SimSun"/>
+          <w:i w:val="0"/>
+          <w:iCs w:val="0"/>
+          <w:caps w:val="0"/>
+          <w:color w:val="4D4D4D"/>
+          <w:spacing w:val="0"/>
+          <w:kern w:val="0"/>
+          <w:sz w:val="24"/>
+          <w:szCs w:val="24"/>
+          <w:shd w:val="clear" w:fill="FFFFFF"/>
+          <w:lang w:eastAsia="zh-CN" w:bidi="ar"/>
+        </w:rPr>
+        <w:t>和</w:t>
+      </w:r>
+      <m:oMath>
+        <m:sSub>
+          <m:sSubPr>
+            <m:ctrlPr>
+              <w:rPr>
+                <w:rFonts w:hint="default" w:ascii="DejaVu Math TeX Gyre" w:hAnsi="DejaVu Math TeX Gyre" w:eastAsia="SimSun" w:cs="SimSun"/>
+                <w:i w:val="0"/>
+                <w:iCs w:val="0"/>
+                <w:caps w:val="0"/>
+                <w:color w:val="4D4D4D"/>
+                <w:spacing w:val="0"/>
+                <w:kern w:val="0"/>
+                <w:sz w:val="24"/>
+                <w:szCs w:val="24"/>
+                <w:shd w:val="clear" w:fill="FFFFFF"/>
+                <w:lang w:eastAsia="zh-CN" w:bidi="ar"/>
+              </w:rPr>
+            </m:ctrlPr>
+          </m:sSubPr>
+          <m:e>
+            <m:r>
+              <m:rPr>
+                <m:sty m:val="p"/>
+              </m:rPr>
+              <w:rPr>
+                <w:rFonts w:hint="default" w:ascii="DejaVu Math TeX Gyre" w:hAnsi="DejaVu Math TeX Gyre" w:eastAsia="SimSun" w:cs="SimSun"/>
+                <w:caps w:val="0"/>
+                <w:color w:val="4D4D4D"/>
+                <w:spacing w:val="0"/>
+                <w:kern w:val="0"/>
+                <w:sz w:val="24"/>
+                <w:szCs w:val="24"/>
+                <w:shd w:val="clear" w:fill="FFFFFF"/>
+                <w:lang w:eastAsia="zh-CN" w:bidi="ar"/>
+              </w:rPr>
+              <m:t>C</m:t>
+            </m:r>
+            <m:ctrlPr>
+              <w:rPr>
+                <w:rFonts w:hint="default" w:ascii="DejaVu Math TeX Gyre" w:hAnsi="DejaVu Math TeX Gyre" w:eastAsia="SimSun" w:cs="SimSun"/>
+                <w:i w:val="0"/>
+                <w:iCs w:val="0"/>
+                <w:caps w:val="0"/>
+                <w:color w:val="4D4D4D"/>
+                <w:spacing w:val="0"/>
+                <w:kern w:val="0"/>
+                <w:sz w:val="24"/>
+                <w:szCs w:val="24"/>
+                <w:shd w:val="clear" w:fill="FFFFFF"/>
+                <w:lang w:eastAsia="zh-CN" w:bidi="ar"/>
+              </w:rPr>
+            </m:ctrlPr>
+          </m:e>
+          <m:sub>
+            <m:r>
+              <m:rPr>
+                <m:sty m:val="p"/>
+              </m:rPr>
+              <w:rPr>
+                <w:rFonts w:hint="default" w:ascii="DejaVu Math TeX Gyre" w:hAnsi="DejaVu Math TeX Gyre" w:eastAsia="SimSun" w:cs="SimSun"/>
+                <w:caps w:val="0"/>
+                <w:color w:val="4D4D4D"/>
+                <w:spacing w:val="0"/>
+                <w:kern w:val="0"/>
+                <w:sz w:val="24"/>
+                <w:szCs w:val="24"/>
+                <w:shd w:val="clear" w:fill="FFFFFF"/>
+                <w:lang w:eastAsia="zh-CN" w:bidi="ar"/>
+              </w:rPr>
+              <m:t>x</m:t>
+            </m:r>
+            <m:ctrlPr>
+              <w:rPr>
+                <w:rFonts w:hint="default" w:ascii="DejaVu Math TeX Gyre" w:hAnsi="DejaVu Math TeX Gyre" w:eastAsia="SimSun" w:cs="SimSun"/>
+                <w:i w:val="0"/>
+                <w:iCs w:val="0"/>
+                <w:caps w:val="0"/>
+                <w:color w:val="4D4D4D"/>
+                <w:spacing w:val="0"/>
+                <w:kern w:val="0"/>
+                <w:sz w:val="24"/>
+                <w:szCs w:val="24"/>
+                <w:shd w:val="clear" w:fill="FFFFFF"/>
+                <w:lang w:eastAsia="zh-CN" w:bidi="ar"/>
+              </w:rPr>
+            </m:ctrlPr>
+          </m:sub>
+        </m:sSub>
+      </m:oMath>
+      <w:r>
+        <w:rPr>
+          <w:rFonts w:hint="default" w:hAnsi="DejaVu Math TeX Gyre" w:eastAsia="SimSun" w:cs="SimSun"/>
+          <w:i w:val="0"/>
+          <w:iCs w:val="0"/>
+          <w:caps w:val="0"/>
+          <w:color w:val="4D4D4D"/>
+          <w:spacing w:val="0"/>
+          <w:kern w:val="0"/>
+          <w:sz w:val="24"/>
+          <w:szCs w:val="24"/>
+          <w:shd w:val="clear" w:fill="FFFFFF"/>
+          <w:lang w:eastAsia="zh-CN" w:bidi="ar"/>
+        </w:rPr>
+        <w:t>也要扩大相应的倍数</w:t>
+      </w:r>
+    </w:p>
+    <w:p>
+      <w:pPr>
+        <w:numPr>
+          <w:ilvl w:val="0"/>
+          <w:numId w:val="7"/>
+        </w:numPr>
+        <w:bidi w:val="0"/>
+        <w:ind w:left="0" w:leftChars="0" w:firstLine="0" w:firstLineChars="0"/>
+        <m:rPr/>
+        <w:rPr>
+          <w:rFonts w:hint="default"/>
+          <w:lang w:eastAsia="zh-CN"/>
+        </w:rPr>
+      </w:pPr>
+      <w:r>
+        <m:rPr/>
+        <w:rPr>
+          <w:rFonts w:hint="default"/>
+          <w:lang w:eastAsia="zh-CN"/>
+        </w:rPr>
+        <w:t>选择邻域</w:t>
+      </w:r>
+      <w:r>
+        <w:rPr>
+          <w:rFonts w:hint="default"/>
+          <w:lang w:eastAsia="zh-CN"/>
+        </w:rPr>
+        <w:t>Select Views</w:t>
+      </w:r>
+    </w:p>
+    <w:p>
+      <w:pPr>
+        <w:numPr>
+          <w:ilvl w:val="0"/>
+          <w:numId w:val="8"/>
+        </w:numPr>
+        <w:ind w:left="360" w:leftChars="0"/>
+        <m:rPr/>
+        <w:rPr>
+          <w:rFonts w:hint="default"/>
+          <w:lang w:eastAsia="zh-CN"/>
+        </w:rPr>
+      </w:pPr>
+      <w:r>
+        <m:rPr/>
+        <w:rPr>
+          <w:rFonts w:hint="default"/>
+          <w:lang w:eastAsia="zh-CN"/>
+        </w:rPr>
+        <w:t>搜索该帧的所有邻域帧 data.depthMaps.SelectViews(depthData)</w:t>
+      </w:r>
+    </w:p>
+    <w:p>
+      <w:pPr>
+        <w:numPr>
+          <w:ilvl w:val="1"/>
+          <w:numId w:val="8"/>
+        </w:numPr>
+        <w:ind w:left="840" w:leftChars="0" w:firstLine="0" w:firstLineChars="0"/>
+        <m:rPr/>
+        <w:rPr>
+          <w:rFonts w:hint="default"/>
+          <w:lang w:eastAsia="zh-CN"/>
+        </w:rPr>
+      </w:pPr>
+      <w:r>
+        <m:rPr/>
+        <w:rPr>
+          <w:rFonts w:hint="default"/>
+          <w:lang w:eastAsia="zh-CN"/>
+        </w:rPr>
+        <w:t>邻域选择scene.SelectNeighborViews()</w:t>
+      </w:r>
+    </w:p>
+    <w:p>
+      <w:pPr>
+        <w:numPr>
+          <w:ilvl w:val="1"/>
+          <w:numId w:val="8"/>
+        </w:numPr>
+        <w:ind w:left="840" w:leftChars="0" w:firstLine="0" w:firstLineChars="0"/>
+        <m:rPr/>
+        <w:rPr>
+          <w:rFonts w:hint="default"/>
+          <w:lang w:eastAsia="zh-CN"/>
+        </w:rPr>
+      </w:pPr>
+      <w:r>
+        <m:rPr/>
+        <w:rPr>
+          <w:rFonts w:hint="default"/>
+          <w:lang w:eastAsia="zh-CN"/>
+        </w:rPr>
+        <w:t>邻域滤波Scene::FilterNeighborViews()</w:t>
+      </w:r>
+    </w:p>
+    <w:p>
+      <w:pPr>
+        <w:numPr>
+          <w:ilvl w:val="0"/>
+          <w:numId w:val="8"/>
+        </w:numPr>
+        <w:ind w:left="360" w:leftChars="0"/>
+        <m:rPr/>
+        <w:rPr>
+          <w:rFonts w:hint="default"/>
+          <w:lang w:eastAsia="zh-CN"/>
+        </w:rPr>
+      </w:pPr>
+      <w:r>
+        <m:rPr/>
+        <w:rPr>
+          <w:rFonts w:hint="default"/>
+          <w:lang w:eastAsia="zh-CN"/>
+        </w:rPr>
+        <w:t>选择该帧的最佳邻域帧用于计算深度 data.depthMaps.SelectViews(data.images, imagesMap, data.neighborsMap)</w:t>
+      </w:r>
+    </w:p>
+    <w:p>
+      <w:pPr>
+        <w:numPr>
+          <w:numId w:val="0"/>
+        </w:numPr>
+        <m:rPr/>
+        <w:rPr>
+          <w:rFonts w:hint="default"/>
+          <w:lang w:eastAsia="zh-CN"/>
+        </w:rPr>
+      </w:pPr>
+    </w:p>
+    <w:p>
+      <w:pPr>
+        <w:numPr>
+          <w:numId w:val="0"/>
+        </w:numPr>
+        <m:rPr/>
+        <w:rPr>
+          <w:rFonts w:hint="default"/>
+          <w:lang w:eastAsia="zh-CN"/>
+        </w:rPr>
+      </w:pPr>
+      <w:r>
+        <m:rPr/>
+        <w:rPr>
+          <w:rFonts w:hint="default"/>
+          <w:lang w:eastAsia="zh-CN"/>
+        </w:rPr>
+        <w:t>邻域选择的时候，共有三个条件，分别是</w:t>
+      </w:r>
+    </w:p>
+    <w:p>
+      <w:pPr>
+        <w:numPr>
+          <w:numId w:val="0"/>
+        </w:numPr>
+        <m:rPr/>
+        <w:rPr>
+          <w:rFonts w:hint="default"/>
+          <w:lang w:eastAsia="zh-CN"/>
+        </w:rPr>
+      </w:pPr>
+      <w:r>
+        <m:rPr/>
+        <w:rPr>
+          <w:rFonts w:hint="default"/>
+          <w:lang w:eastAsia="zh-CN"/>
+        </w:rPr>
+        <w:t>共视点f在两个图像(V,R)的夹角(fV与fR组成的夹角)(夹角设置的阈值为10</w:t>
+      </w:r>
+    </w:p>
+    <w:p>
+      <w:pPr>
+        <w:numPr>
+          <w:numId w:val="0"/>
+        </w:numPr>
+        <m:rPr/>
+        <w:rPr>
+          <w:rFonts w:hint="default"/>
+          <w:lang w:eastAsia="zh-CN"/>
+        </w:rPr>
+      </w:pPr>
+      <w:r>
+        <m:rPr/>
+        <w:rPr>
+          <w:rFonts w:hint="default"/>
+          <w:lang w:eastAsia="zh-CN"/>
+        </w:rPr>
+        <w:t>度)；</w:t>
+      </w:r>
+    </w:p>
+    <w:p>
+      <w:pPr>
+        <w:numPr>
+          <w:numId w:val="0"/>
+        </w:numPr>
+        <m:rPr/>
+        <w:rPr>
+          <w:rFonts w:hint="default"/>
+          <w:lang w:eastAsia="zh-CN"/>
+        </w:rPr>
+      </w:pPr>
+      <w:r>
+        <m:rPr/>
+        <w:rPr>
+          <w:rFonts w:hint="default"/>
+          <w:lang w:eastAsia="zh-CN"/>
+        </w:rPr>
+        <w:t>邻域帧R与当前帧V的分辨率是否接近；</w:t>
+      </w:r>
+    </w:p>
+    <w:p>
+      <w:pPr>
+        <w:numPr>
+          <w:numId w:val="0"/>
+        </w:numPr>
+        <m:rPr/>
+        <w:rPr>
+          <w:rFonts w:hint="default"/>
+          <w:lang w:eastAsia="zh-CN"/>
+        </w:rPr>
+      </w:pPr>
+      <w:r>
+        <m:rPr/>
+        <w:rPr>
+          <w:rFonts w:hint="default"/>
+          <w:lang w:eastAsia="zh-CN"/>
+        </w:rPr>
+        <w:t>共视点在图像中覆盖的面积area 。</w:t>
+      </w:r>
+    </w:p>
+    <w:p>
+      <w:pPr>
+        <w:numPr>
+          <w:numId w:val="0"/>
+        </w:numPr>
+        <m:rPr/>
+        <w:rPr>
+          <w:rFonts w:hint="default"/>
+          <w:lang w:eastAsia="zh-CN"/>
+        </w:rPr>
+      </w:pPr>
+    </w:p>
+    <w:p>
+      <w:pPr>
+        <w:numPr>
+          <w:numId w:val="0"/>
+        </w:numPr>
+        <m:rPr/>
+        <w:rPr>
+          <w:rFonts w:hint="default"/>
+          <w:lang w:eastAsia="zh-CN"/>
+        </w:rPr>
+      </w:pPr>
+      <w:r>
+        <m:rPr/>
+        <w:rPr>
+          <w:rFonts w:hint="default"/>
+          <w:lang w:eastAsia="zh-CN"/>
+        </w:rPr>
+        <w:t>参考论文</w:t>
+      </w:r>
+    </w:p>
+    <w:p>
+      <w:pPr>
+        <w:numPr>
+          <w:numId w:val="0"/>
+        </w:numPr>
+        <m:rPr/>
+        <w:rPr>
+          <w:rFonts w:hint="default"/>
+          <w:lang w:eastAsia="zh-CN"/>
+        </w:rPr>
+      </w:pPr>
+      <w:r>
+        <m:rPr/>
+        <w:rPr>
+          <w:rFonts w:hint="default"/>
+          <w:lang w:eastAsia="zh-CN"/>
+        </w:rPr>
+        <w:t>Multi-View Stereo for Community Photo Collections</w:t>
+      </w:r>
+    </w:p>
+    <w:p>
+      <w:pPr>
+        <w:numPr>
+          <w:numId w:val="0"/>
+        </w:numPr>
+        <m:rPr/>
+        <w:rPr>
+          <w:rFonts w:hint="default"/>
+          <w:lang w:eastAsia="zh-CN"/>
+        </w:rPr>
+      </w:pPr>
+    </w:p>
+    <w:p>
+      <w:pPr>
+        <w:numPr>
+          <w:numId w:val="0"/>
+        </w:numPr>
+        <m:rPr/>
+        <w:rPr>
+          <w:rFonts w:hint="default"/>
+          <w:lang w:eastAsia="zh-CN"/>
+        </w:rPr>
+      </w:pPr>
+      <m:oMathPara>
+        <m:oMath>
+          <m:r>
+            <m:rPr>
+              <m:sty m:val="p"/>
+            </m:rPr>
+            <w:rPr>
+              <w:rFonts w:ascii="DejaVu Math TeX Gyre" w:hAnsi="DejaVu Math TeX Gyre"/>
+            </w:rPr>
+            <m:t>ω</m:t>
+          </m:r>
+          <m:r>
+            <m:rPr>
+              <m:sty m:val="p"/>
+            </m:rPr>
+            <w:rPr>
+              <w:rFonts w:hint="default" w:ascii="DejaVu Math TeX Gyre" w:hAnsi="DejaVu Math TeX Gyre"/>
+            </w:rPr>
+            <m:t>=</m:t>
+          </m:r>
+          <m:r>
+            <m:rPr>
+              <m:sty m:val="p"/>
+            </m:rPr>
+            <w:rPr>
+              <w:rFonts w:ascii="DejaVu Math TeX Gyre" w:hAnsi="DejaVu Math TeX Gyre"/>
+            </w:rPr>
+            <m:t>ω</m:t>
+          </m:r>
+          <m:r>
+            <m:rPr>
+              <m:sty m:val="p"/>
+            </m:rPr>
+            <w:rPr>
+              <w:rFonts w:hint="default" w:ascii="DejaVu Math TeX Gyre" w:hAnsi="DejaVu Math TeX Gyre"/>
+            </w:rPr>
+            <m:t>1∗</m:t>
+          </m:r>
+          <m:r>
+            <m:rPr>
+              <m:sty m:val="p"/>
+            </m:rPr>
+            <w:rPr>
+              <w:rFonts w:ascii="DejaVu Math TeX Gyre" w:hAnsi="DejaVu Math TeX Gyre"/>
+            </w:rPr>
+            <m:t>ω</m:t>
+          </m:r>
+          <m:r>
+            <m:rPr>
+              <m:sty m:val="p"/>
+            </m:rPr>
+            <w:rPr>
+              <w:rFonts w:hint="default" w:ascii="DejaVu Math TeX Gyre" w:hAnsi="DejaVu Math TeX Gyre"/>
+            </w:rPr>
+            <m:t>2∗</m:t>
+          </m:r>
+          <m:r>
+            <m:rPr>
+              <m:sty m:val="p"/>
+            </m:rPr>
+            <w:rPr>
+              <w:rFonts w:ascii="DejaVu Math TeX Gyre" w:hAnsi="DejaVu Math TeX Gyre"/>
+            </w:rPr>
+            <m:t>ω</m:t>
+          </m:r>
+          <m:r>
+            <m:rPr>
+              <m:sty m:val="p"/>
+            </m:rPr>
+            <w:rPr>
+              <w:rFonts w:hint="default" w:ascii="DejaVu Math TeX Gyre" w:hAnsi="DejaVu Math TeX Gyre"/>
+            </w:rPr>
+            <m:t>3</m:t>
+          </m:r>
+        </m:oMath>
+      </m:oMathPara>
+    </w:p>
+    <w:p>
+      <w:pPr>
+        <w:numPr>
+          <w:numId w:val="0"/>
+        </w:numPr>
+        <m:rPr/>
+        <w:rPr>
+          <w:rFonts w:hint="default"/>
+          <w:lang w:eastAsia="zh-CN"/>
+        </w:rPr>
+      </w:pPr>
+    </w:p>
+    <w:p>
+      <w:pPr>
+        <w:numPr>
+          <w:numId w:val="0"/>
+        </w:numPr>
+        <m:rPr/>
+        <w:rPr>
+          <w:rFonts w:hint="default"/>
+          <w:lang w:eastAsia="zh-CN"/>
+        </w:rPr>
+      </w:pPr>
+      <w:r>
+        <m:rPr/>
+        <w:rPr>
+          <w:rFonts w:hint="default"/>
+          <w:lang w:eastAsia="zh-CN"/>
+        </w:rPr>
+        <w:t>夹角的score公式</w:t>
+      </w:r>
+    </w:p>
+    <w:p>
+      <w:pPr>
+        <w:numPr>
+          <w:numId w:val="0"/>
+        </w:numPr>
+        <m:rPr/>
+        <w:rPr>
+          <w:rFonts w:hint="default"/>
+          <w:lang w:eastAsia="zh-CN"/>
+        </w:rPr>
+      </w:pPr>
+    </w:p>
+    <w:p>
+      <w:pPr>
+        <w:numPr>
+          <w:numId w:val="0"/>
+        </w:numPr>
+        <m:rPr/>
+        <w:rPr>
+          <w:rFonts w:hint="default" w:hAnsi="DejaVu Math TeX Gyre"/>
+          <w:i w:val="0"/>
+        </w:rPr>
+      </w:pPr>
+      <m:oMathPara>
+        <m:oMath>
+          <m:r>
+            <m:rPr>
+              <m:sty m:val="p"/>
+            </m:rPr>
+            <w:rPr>
+              <w:rFonts w:ascii="DejaVu Math TeX Gyre" w:hAnsi="DejaVu Math TeX Gyre"/>
+            </w:rPr>
+            <m:t>ω</m:t>
+          </m:r>
+          <m:r>
+            <m:rPr>
+              <m:sty m:val="p"/>
+            </m:rPr>
+            <w:rPr>
+              <w:rFonts w:hint="default" w:ascii="DejaVu Math TeX Gyre" w:hAnsi="DejaVu Math TeX Gyre"/>
+            </w:rPr>
+            <m:t>1=min（</m:t>
+          </m:r>
+          <m:sSup>
+            <m:sSupPr>
+              <m:ctrlPr>
+                <m:rPr/>
+                <w:rPr>
+                  <w:rFonts w:hint="default" w:ascii="DejaVu Math TeX Gyre" w:hAnsi="DejaVu Math TeX Gyre"/>
+                </w:rPr>
+              </m:ctrlPr>
+            </m:sSupPr>
+            <m:e>
+              <m:r>
+                <m:rPr>
+                  <m:sty m:val="p"/>
+                </m:rPr>
+                <w:rPr>
+                  <w:rFonts w:hint="default" w:ascii="DejaVu Math TeX Gyre" w:hAnsi="DejaVu Math TeX Gyre"/>
+                </w:rPr>
+                <m:t>（</m:t>
+              </m:r>
+              <m:r>
+                <m:rPr>
+                  <m:sty m:val="p"/>
+                </m:rPr>
+                <w:rPr>
+                  <w:rFonts w:ascii="DejaVu Math TeX Gyre" w:hAnsi="DejaVu Math TeX Gyre"/>
+                </w:rPr>
+                <m:t>α</m:t>
+              </m:r>
+              <m:r>
+                <m:rPr>
+                  <m:sty m:val="p"/>
+                </m:rPr>
+                <w:rPr>
+                  <w:rFonts w:hint="default" w:ascii="DejaVu Math TeX Gyre" w:hAnsi="DejaVu Math TeX Gyre"/>
+                </w:rPr>
+                <m:t>/</m:t>
+              </m:r>
+              <m:r>
+                <m:rPr>
+                  <m:sty m:val="p"/>
+                </m:rPr>
+                <w:rPr>
+                  <w:rFonts w:ascii="DejaVu Math TeX Gyre" w:hAnsi="DejaVu Math TeX Gyre"/>
+                </w:rPr>
+                <m:t>α</m:t>
+              </m:r>
+              <m:r>
+                <m:rPr>
+                  <m:sty m:val="p"/>
+                </m:rPr>
+                <w:rPr>
+                  <w:rFonts w:hint="default" w:ascii="DejaVu Math TeX Gyre" w:hAnsi="DejaVu Math TeX Gyre"/>
+                </w:rPr>
+                <m:t>th）</m:t>
+              </m:r>
+              <m:ctrlPr>
+                <m:rPr/>
+                <w:rPr>
+                  <w:rFonts w:hint="default" w:ascii="DejaVu Math TeX Gyre" w:hAnsi="DejaVu Math TeX Gyre"/>
+                </w:rPr>
+              </m:ctrlPr>
+            </m:e>
+            <m:sup>
+              <m:r>
+                <m:rPr>
+                  <m:sty m:val="p"/>
+                </m:rPr>
+                <w:rPr>
+                  <w:rFonts w:hint="default" w:ascii="DejaVu Math TeX Gyre" w:hAnsi="DejaVu Math TeX Gyre"/>
+                </w:rPr>
+                <m:t>2</m:t>
+              </m:r>
+              <m:ctrlPr>
+                <m:rPr/>
+                <w:rPr>
+                  <w:rFonts w:hint="default" w:ascii="DejaVu Math TeX Gyre" w:hAnsi="DejaVu Math TeX Gyre"/>
+                </w:rPr>
+              </m:ctrlPr>
+            </m:sup>
+          </m:sSup>
+          <m:r>
+            <m:rPr>
+              <m:sty m:val="p"/>
+            </m:rPr>
+            <w:rPr>
+              <w:rFonts w:hint="default" w:ascii="DejaVu Math TeX Gyre" w:hAnsi="DejaVu Math TeX Gyre"/>
+            </w:rPr>
+            <m:t>， 1</m:t>
+          </m:r>
+          <m:r>
+            <m:rPr>
+              <m:sty m:val="p"/>
+            </m:rPr>
+            <w:rPr>
+              <w:rFonts w:hint="default" w:ascii="DejaVu Math TeX Gyre" w:hAnsi="DejaVu Math TeX Gyre"/>
+            </w:rPr>
+            <m:t>）</m:t>
+          </m:r>
+        </m:oMath>
+      </m:oMathPara>
+    </w:p>
+    <w:p>
+      <w:pPr>
+        <w:numPr>
+          <w:numId w:val="0"/>
+        </w:numPr>
+        <m:rPr/>
+        <w:rPr>
+          <w:rFonts w:hint="default" w:hAnsi="DejaVu Math TeX Gyre"/>
+          <w:i w:val="0"/>
+          <w:lang w:eastAsia="zh-CN"/>
+        </w:rPr>
+      </w:pPr>
+      <w:r>
+        <m:rPr/>
+        <w:rPr>
+          <w:rFonts w:hint="default" w:hAnsi="DejaVu Math TeX Gyre"/>
+          <w:i w:val="0"/>
+          <w:lang w:eastAsia="zh-CN"/>
+        </w:rPr>
+        <w:t>夹角越接近或者等于该阈值，得分越高</w:t>
+      </w:r>
+    </w:p>
+    <w:p>
+      <w:pPr>
+        <w:numPr>
+          <w:numId w:val="0"/>
+        </w:numPr>
+        <m:rPr/>
+        <w:rPr>
+          <w:rFonts w:hint="default" w:hAnsi="DejaVu Math TeX Gyre"/>
+          <w:i w:val="0"/>
+          <w:lang w:eastAsia="zh-CN"/>
+        </w:rPr>
+      </w:pPr>
+    </w:p>
+    <w:p>
+      <w:pPr>
+        <w:numPr>
+          <w:numId w:val="0"/>
+        </w:numPr>
+        <m:rPr/>
+        <w:rPr>
+          <w:rFonts w:hint="default" w:hAnsi="DejaVu Math TeX Gyre"/>
+          <w:i w:val="0"/>
+          <w:lang w:eastAsia="zh-CN"/>
+        </w:rPr>
+      </w:pPr>
+    </w:p>
+    <w:p>
+      <w:pPr>
+        <w:numPr>
+          <w:ilvl w:val="0"/>
+          <w:numId w:val="0"/>
+        </w:numPr>
+        <w:rPr>
+          <w:rFonts w:hint="default"/>
+          <w:lang w:eastAsia="zh-CN"/>
+        </w:rPr>
+      </w:pPr>
+      <w:r>
+        <w:rPr>
+          <w:rFonts w:hint="default"/>
+          <w:lang w:eastAsia="zh-CN"/>
+        </w:rPr>
+        <w:t>邻域帧R与当前帧V的分辨率</w:t>
+      </w:r>
+      <w:r>
+        <w:rPr>
+          <w:rFonts w:hint="default"/>
+          <w:lang w:eastAsia="zh-CN"/>
+        </w:rPr>
+        <w:t>指的是共视区域的分辨率是否接近</w:t>
+      </w:r>
+    </w:p>
+    <w:p>
+      <w:pPr>
+        <w:numPr>
+          <w:ilvl w:val="0"/>
+          <w:numId w:val="0"/>
+        </w:numPr>
+        <w:rPr>
+          <w:rFonts w:hint="default"/>
+          <w:lang w:eastAsia="zh-CN"/>
+        </w:rPr>
+      </w:pPr>
+      <w:r>
+        <w:rPr>
+          <w:rFonts w:hint="default"/>
+          <w:lang w:eastAsia="zh-CN"/>
+        </w:rPr>
+        <w:t>计算方法 空间内共视一点f，在左图中的投影位置为v1，在右图的投影的位置为v2，当f在空间内移动一段距离，在左图中的投影位置为v1’，右图中的投影位置为v2’， SVf = |v1’-v1|, SRf = |v2’-v2|, r=</w:t>
+      </w:r>
+      <w:r>
+        <w:rPr>
+          <w:rFonts w:hint="default"/>
+          <w:lang w:eastAsia="zh-CN"/>
+        </w:rPr>
+        <w:t>SRf</w:t>
+      </w:r>
+      <w:r>
+        <w:rPr>
+          <w:rFonts w:hint="default"/>
+          <w:lang w:eastAsia="zh-CN"/>
+        </w:rPr>
+        <w:t>/</w:t>
+      </w:r>
+      <w:r>
+        <w:rPr>
+          <w:rFonts w:hint="default"/>
+          <w:lang w:eastAsia="zh-CN"/>
+        </w:rPr>
+        <w:t>SVf</w:t>
+      </w:r>
+    </w:p>
+    <w:p>
+      <w:pPr>
+        <w:numPr>
+          <w:ilvl w:val="0"/>
+          <w:numId w:val="0"/>
+        </w:numPr>
+        <w:rPr>
+          <w:rFonts w:hint="default"/>
+          <w:lang w:eastAsia="zh-CN"/>
+        </w:rPr>
+      </w:pPr>
+    </w:p>
+    <w:p>
+      <w:pPr>
+        <w:numPr>
+          <w:ilvl w:val="0"/>
+          <w:numId w:val="0"/>
+        </w:numPr>
+        <m:rPr/>
+        <w:rPr>
+          <w:rFonts w:hint="default"/>
+          <w:lang w:eastAsia="zh-CN"/>
+        </w:rPr>
+      </w:pPr>
+      <m:oMathPara>
+        <m:oMath>
+          <m:r>
+            <m:rPr>
+              <m:sty m:val="p"/>
+            </m:rPr>
+            <w:rPr>
+              <w:rFonts w:ascii="DejaVu Math TeX Gyre" w:hAnsi="DejaVu Math TeX Gyre"/>
+            </w:rPr>
+            <m:t>ω</m:t>
+          </m:r>
+          <m:r>
+            <m:rPr>
+              <m:sty m:val="p"/>
+            </m:rPr>
+            <w:rPr>
+              <w:rFonts w:hint="default" w:ascii="DejaVu Math TeX Gyre" w:hAnsi="DejaVu Math TeX Gyre"/>
+            </w:rPr>
+            <m:t>2=</m:t>
+          </m:r>
+          <m:d>
+            <m:dPr>
+              <m:begChr m:val="{"/>
+              <m:endChr m:val=""/>
+              <m:ctrlPr>
+                <w:rPr>
+                  <w:rFonts w:ascii="DejaVu Math TeX Gyre" w:hAnsi="DejaVu Math TeX Gyre"/>
+                  <w:i/>
+                </w:rPr>
+              </m:ctrlPr>
+            </m:dPr>
+            <m:e>
+              <m:eqArr>
+                <m:eqArrPr>
+                  <m:ctrlPr>
+                    <w:rPr>
+                      <w:rFonts w:ascii="DejaVu Math TeX Gyre" w:hAnsi="DejaVu Math TeX Gyre"/>
+                      <w:i/>
+                    </w:rPr>
+                  </m:ctrlPr>
+                </m:eqArrPr>
+                <m:e>
+                  <m:r>
+                    <m:rPr/>
+                    <w:rPr>
+                      <w:rFonts w:hint="default" w:ascii="DejaVu Math TeX Gyre" w:hAnsi="DejaVu Math TeX Gyre"/>
+                    </w:rPr>
+                    <m:t>2/r        2</m:t>
+                  </m:r>
+                  <m:r>
+                    <m:rPr/>
+                    <w:rPr>
+                      <w:rFonts w:ascii="DejaVu Math TeX Gyre" w:hAnsi="DejaVu Math TeX Gyre"/>
+                    </w:rPr>
+                    <m:t>≤</m:t>
+                  </m:r>
+                  <m:r>
+                    <m:rPr/>
+                    <w:rPr>
+                      <w:rFonts w:hint="default" w:ascii="DejaVu Math TeX Gyre" w:hAnsi="DejaVu Math TeX Gyre"/>
+                    </w:rPr>
+                    <m:t>r</m:t>
+                  </m:r>
+                  <m:ctrlPr>
+                    <w:rPr>
+                      <w:rFonts w:ascii="DejaVu Math TeX Gyre" w:hAnsi="DejaVu Math TeX Gyre"/>
+                      <w:i/>
+                    </w:rPr>
+                  </m:ctrlPr>
+                </m:e>
+                <m:e>
+                  <m:r>
+                    <m:rPr/>
+                    <w:rPr>
+                      <w:rFonts w:hint="default" w:ascii="DejaVu Math TeX Gyre" w:hAnsi="DejaVu Math TeX Gyre"/>
+                    </w:rPr>
+                    <m:t>1     1</m:t>
+                  </m:r>
+                  <m:r>
+                    <m:rPr/>
+                    <w:rPr>
+                      <w:rFonts w:ascii="DejaVu Math TeX Gyre" w:hAnsi="DejaVu Math TeX Gyre"/>
+                    </w:rPr>
+                    <m:t>≤</m:t>
+                  </m:r>
+                  <m:r>
+                    <m:rPr/>
+                    <w:rPr>
+                      <w:rFonts w:hint="default" w:ascii="DejaVu Math TeX Gyre" w:hAnsi="DejaVu Math TeX Gyre"/>
+                    </w:rPr>
+                    <m:t>r</m:t>
+                  </m:r>
+                  <m:r>
+                    <m:rPr/>
+                    <w:rPr>
+                      <w:rFonts w:ascii="DejaVu Math TeX Gyre" w:hAnsi="DejaVu Math TeX Gyre"/>
+                    </w:rPr>
+                    <m:t>&lt;</m:t>
+                  </m:r>
+                  <m:r>
+                    <m:rPr/>
+                    <w:rPr>
+                      <w:rFonts w:hint="default" w:ascii="DejaVu Math TeX Gyre" w:hAnsi="DejaVu Math TeX Gyre"/>
+                    </w:rPr>
+                    <m:t>2</m:t>
+                  </m:r>
+                  <m:ctrlPr>
+                    <w:rPr>
+                      <w:rFonts w:ascii="DejaVu Math TeX Gyre" w:hAnsi="DejaVu Math TeX Gyre"/>
+                      <w:i/>
+                    </w:rPr>
+                  </m:ctrlPr>
+                </m:e>
+                <m:e>
+                  <m:r>
+                    <m:rPr/>
+                    <w:rPr>
+                      <w:rFonts w:hint="default" w:ascii="DejaVu Math TeX Gyre" w:hAnsi="DejaVu Math TeX Gyre"/>
+                    </w:rPr>
+                    <m:t>r           r&lt;1</m:t>
+                  </m:r>
+                  <m:ctrlPr>
+                    <w:rPr>
+                      <w:rFonts w:ascii="DejaVu Math TeX Gyre" w:hAnsi="DejaVu Math TeX Gyre"/>
+                      <w:i/>
+                    </w:rPr>
+                  </m:ctrlPr>
+                </m:e>
+              </m:eqArr>
+              <m:ctrlPr>
+                <w:rPr>
+                  <w:rFonts w:ascii="DejaVu Math TeX Gyre" w:hAnsi="DejaVu Math TeX Gyre"/>
+                  <w:i/>
+                </w:rPr>
+              </m:ctrlPr>
+            </m:e>
+          </m:d>
+        </m:oMath>
+      </m:oMathPara>
+    </w:p>
+    <w:p>
+      <w:pPr>
+        <w:numPr>
+          <w:numId w:val="0"/>
+        </w:numPr>
+        <m:rPr/>
+        <w:rPr>
+          <w:rFonts w:hint="default"/>
+          <w:lang w:eastAsia="zh-CN"/>
+        </w:rPr>
+      </w:pPr>
+    </w:p>
+    <w:p>
+      <w:pPr>
+        <w:numPr>
+          <w:numId w:val="0"/>
+        </w:numPr>
+        <m:rPr/>
+        <w:rPr>
+          <w:rFonts w:hint="default"/>
+          <w:lang w:eastAsia="zh-CN"/>
+        </w:rPr>
+      </w:pPr>
+    </w:p>
+    <w:p>
+      <w:pPr>
+        <w:numPr>
+          <w:numId w:val="0"/>
+        </w:numPr>
+        <m:rPr/>
+        <w:rPr>
+          <w:rFonts w:hint="default"/>
+          <w:lang w:eastAsia="zh-CN"/>
+        </w:rPr>
+      </w:pPr>
+      <w:r>
+        <m:rPr/>
+        <w:rPr>
+          <w:rFonts w:hint="default"/>
+          <w:lang w:eastAsia="zh-CN"/>
+        </w:rPr>
+        <w:t>代码中直接简化处理f/depth，来等于SVf和SRf，类似disp=fb/depth, 当b为单位长度时，视差的变化值，代码中取值1.6</w:t>
+      </w:r>
+    </w:p>
+    <w:p>
+      <w:pPr>
+        <w:numPr>
+          <w:numId w:val="0"/>
+        </w:numPr>
+        <m:rPr/>
+        <w:rPr>
+          <w:rFonts w:hint="default"/>
+          <w:lang w:eastAsia="zh-CN"/>
+        </w:rPr>
+      </w:pPr>
+    </w:p>
+    <w:p>
+      <w:pPr>
+        <w:numPr>
+          <w:numId w:val="0"/>
+        </w:numPr>
+        <m:rPr/>
+        <w:rPr>
+          <w:rFonts w:hint="default"/>
+          <w:lang w:eastAsia="zh-CN"/>
+        </w:rPr>
+      </w:pPr>
+    </w:p>
+    <w:p>
+      <w:pPr>
+        <w:numPr>
+          <w:ilvl w:val="0"/>
+          <w:numId w:val="0"/>
+        </w:numPr>
+        <w:rPr>
+          <w:rFonts w:hint="default"/>
+          <w:lang w:eastAsia="zh-CN"/>
+        </w:rPr>
+      </w:pPr>
+      <w:r>
+        <w:rPr>
+          <w:rFonts w:hint="default"/>
+          <w:lang w:eastAsia="zh-CN"/>
+        </w:rPr>
+        <w:t>共视点在图像中覆盖的面积area</w:t>
+      </w:r>
+      <w:r>
+        <w:rPr>
+          <w:rFonts w:hint="default"/>
+          <w:lang w:eastAsia="zh-CN"/>
+        </w:rPr>
+        <w:t>，当前帧与共视帧的共视点，这些点在共视帧上所占的面积</w:t>
+      </w:r>
+    </w:p>
+    <w:p>
+      <w:pPr>
+        <w:numPr>
+          <w:ilvl w:val="0"/>
+          <w:numId w:val="0"/>
+        </w:numPr>
+        <w:rPr>
+          <w:rFonts w:hint="default"/>
+          <w:lang w:eastAsia="zh-CN"/>
+        </w:rPr>
+      </w:pPr>
+    </w:p>
+    <w:p>
+      <w:pPr>
+        <w:numPr>
+          <w:ilvl w:val="0"/>
+          <w:numId w:val="0"/>
+        </w:numPr>
+        <w:rPr>
+          <w:rFonts w:hint="default"/>
+          <w:lang w:eastAsia="zh-CN"/>
+        </w:rPr>
+      </w:pPr>
+      <w:r>
+        <w:rPr>
+          <w:rFonts w:hint="default"/>
+          <w:lang w:eastAsia="zh-CN"/>
+        </w:rPr>
+        <w:t>计算当前帧V和</w:t>
+      </w:r>
+      <w:r>
+        <w:rPr>
+          <w:rFonts w:hint="default"/>
+          <w:lang w:eastAsia="zh-CN"/>
+        </w:rPr>
+        <w:t>邻域帧R</w:t>
+      </w:r>
+      <w:r>
+        <w:rPr>
+          <w:rFonts w:hint="default"/>
+          <w:lang w:eastAsia="zh-CN"/>
+        </w:rPr>
+        <w:t>共视所有的共视点，如果该点投影分别在当前帧和邻域帧的图像范围内，则将共视点在当前帧的投影存储起来用于面积的计算。</w:t>
+      </w:r>
+    </w:p>
+    <w:p>
+      <w:pPr>
+        <w:numPr>
+          <w:ilvl w:val="0"/>
+          <w:numId w:val="0"/>
+        </w:numPr>
+        <w:rPr>
+          <w:rFonts w:hint="default"/>
+          <w:lang w:eastAsia="zh-CN"/>
+        </w:rPr>
+      </w:pPr>
+    </w:p>
+    <w:p>
+      <w:pPr>
+        <w:numPr>
+          <w:ilvl w:val="0"/>
+          <w:numId w:val="0"/>
+        </w:numPr>
+        <w:rPr>
+          <w:rFonts w:hint="default"/>
+          <w:lang w:eastAsia="zh-CN"/>
+        </w:rPr>
+      </w:pPr>
+      <w:r>
+        <w:rPr>
+          <w:rFonts w:hint="default"/>
+          <w:lang w:eastAsia="zh-CN"/>
+        </w:rPr>
+        <w:t>代码中的计算面积的方法是按比例计算的，先将特征点投影坐标归一化到0-1，然后乘以16，相当于归一化到0-16，然后设置一个16*16的矩阵，对应位置上设为1，然后计算1的数量除以16*16，得到共视点在当前帧中覆盖的面积</w:t>
+      </w:r>
+    </w:p>
+    <w:p>
+      <w:pPr>
+        <w:numPr>
+          <w:ilvl w:val="0"/>
+          <w:numId w:val="0"/>
+        </w:numPr>
+        <w:rPr>
+          <w:rFonts w:hint="default"/>
+          <w:lang w:eastAsia="zh-CN"/>
+        </w:rPr>
+      </w:pPr>
+    </w:p>
+    <w:p>
+      <w:pPr>
+        <w:numPr>
+          <w:ilvl w:val="0"/>
+          <w:numId w:val="0"/>
+        </w:numPr>
+        <w:rPr>
+          <w:rFonts w:hint="default"/>
+          <w:lang w:eastAsia="zh-CN"/>
+        </w:rPr>
+      </w:pPr>
+    </w:p>
+    <w:p>
+      <w:pPr>
+        <w:numPr>
+          <w:ilvl w:val="0"/>
+          <w:numId w:val="0"/>
+        </w:numPr>
+        <w:rPr>
+          <w:rFonts w:hint="default"/>
+          <w:lang w:eastAsia="zh-CN"/>
+        </w:rPr>
+      </w:pPr>
+      <w:r>
+        <w:rPr>
+          <w:rFonts w:hint="default"/>
+          <w:lang w:eastAsia="zh-CN"/>
+        </w:rPr>
+        <w:t>邻域滤波</w:t>
+      </w:r>
+    </w:p>
+    <w:p>
+      <w:pPr>
+        <w:numPr>
+          <w:ilvl w:val="0"/>
+          <w:numId w:val="0"/>
+        </w:numPr>
+        <w:rPr>
+          <w:rFonts w:hint="default"/>
+          <w:lang w:eastAsia="zh-CN"/>
+        </w:rPr>
+      </w:pPr>
+      <w:r>
+        <w:rPr>
+          <w:rFonts w:hint="default"/>
+          <w:lang w:eastAsia="zh-CN"/>
+        </w:rPr>
+        <w:t>对邻域选择时的三个条件分别设置阈值，均满足的话就选择作为邻域</w:t>
+      </w:r>
+    </w:p>
+    <w:p>
+      <w:pPr>
+        <w:numPr>
+          <w:ilvl w:val="0"/>
+          <w:numId w:val="0"/>
+        </w:numPr>
+        <w:rPr>
+          <w:rFonts w:hint="default"/>
+          <w:lang w:eastAsia="zh-CN"/>
+        </w:rPr>
+      </w:pPr>
+    </w:p>
+    <w:p>
+      <w:pPr>
+        <w:numPr>
+          <w:ilvl w:val="0"/>
+          <w:numId w:val="0"/>
+        </w:numPr>
+        <w:rPr>
+          <w:rFonts w:hint="default"/>
+          <w:lang w:eastAsia="zh-CN"/>
+        </w:rPr>
+      </w:pPr>
+    </w:p>
+    <w:p>
+      <w:pPr>
+        <w:numPr>
+          <w:ilvl w:val="0"/>
+          <w:numId w:val="0"/>
+        </w:numPr>
+        <w:rPr>
+          <w:rFonts w:hint="default"/>
+          <w:lang w:eastAsia="zh-CN"/>
+        </w:rPr>
+      </w:pPr>
+      <w:r>
+        <w:rPr>
+          <w:rFonts w:hint="default"/>
+          <w:lang w:eastAsia="zh-CN"/>
+        </w:rPr>
+        <w:t>选择该帧的最佳邻域帧</w:t>
+      </w:r>
+    </w:p>
+    <w:p>
+      <w:pPr>
+        <w:numPr>
+          <w:ilvl w:val="0"/>
+          <w:numId w:val="0"/>
+        </w:numPr>
+        <w:rPr>
+          <w:rFonts w:hint="default"/>
+          <w:lang w:eastAsia="zh-CN"/>
+        </w:rPr>
+      </w:pPr>
+      <w:r>
+        <w:rPr>
+          <w:rFonts w:hint="default"/>
+          <w:lang w:eastAsia="zh-CN"/>
+        </w:rPr>
+        <w:t>经过上面的计算，每张图片都选出nMaxViews个邻域帧，则构成一个马尔科夫随机场的labeling问题(能量优问题)，即每一个view（node）都有n个邻域（label），优化目标是给每一个node选择一个label使得整体能量最小</w:t>
+      </w:r>
+    </w:p>
+    <w:p>
+      <w:pPr>
+        <w:numPr>
+          <w:ilvl w:val="0"/>
+          <w:numId w:val="0"/>
+        </w:numPr>
+        <w:rPr>
+          <w:rFonts w:hint="default"/>
+          <w:lang w:eastAsia="zh-CN"/>
+        </w:rPr>
+      </w:pPr>
+      <w:r>
+        <w:rPr>
+          <w:rFonts w:hint="default"/>
+          <w:lang w:eastAsia="zh-CN"/>
+        </w:rPr>
+        <w:t>该问题的Markov Random Field能量函数：</w:t>
+      </w:r>
+    </w:p>
+    <w:p>
+      <w:pPr>
+        <w:numPr>
+          <w:ilvl w:val="0"/>
+          <w:numId w:val="0"/>
+        </w:numPr>
+        <w:rPr>
+          <w:rFonts w:hint="default"/>
+          <w:lang w:eastAsia="zh-CN"/>
+        </w:rPr>
+      </w:pPr>
+    </w:p>
+    <w:p>
+      <w:pPr>
+        <w:numPr>
+          <w:ilvl w:val="0"/>
+          <w:numId w:val="0"/>
+        </w:numPr>
+        <w:rPr>
+          <w:rFonts w:hint="default"/>
+          <w:lang w:eastAsia="zh-CN"/>
+        </w:rPr>
+      </w:pPr>
+      <m:oMathPara>
+        <m:oMath>
+          <m:r>
+            <m:rPr>
+              <m:sty m:val="p"/>
+            </m:rPr>
+            <w:rPr>
+              <w:rFonts w:hint="default" w:ascii="DejaVu Math TeX Gyre" w:hAnsi="DejaVu Math TeX Gyre" w:cstheme="minorBidi"/>
+              <w:sz w:val="24"/>
+              <w:lang w:eastAsia="zh-CN" w:bidi="ar-SA"/>
+            </w:rPr>
+            <m:t>E（X,Y）=</m:t>
+          </m:r>
+          <m:nary>
+            <m:naryPr>
+              <m:chr m:val="∑"/>
+              <m:limLoc m:val="undOvr"/>
+              <m:supHide m:val="1"/>
+              <m:ctrlPr>
+                <m:rPr/>
+                <w:rPr>
+                  <w:rFonts w:hint="default" w:ascii="DejaVu Math TeX Gyre" w:hAnsi="DejaVu Math TeX Gyre" w:cstheme="minorBidi"/>
+                  <w:sz w:val="24"/>
+                  <w:lang w:eastAsia="zh-CN" w:bidi="ar-SA"/>
+                </w:rPr>
+              </m:ctrlPr>
+            </m:naryPr>
+            <m:sub>
+              <m:r>
+                <m:rPr>
+                  <m:sty m:val="p"/>
+                </m:rPr>
+                <w:rPr>
+                  <w:rFonts w:hint="default" w:ascii="DejaVu Math TeX Gyre" w:hAnsi="DejaVu Math TeX Gyre" w:cstheme="minorBidi"/>
+                  <w:sz w:val="24"/>
+                  <w:lang w:eastAsia="zh-CN" w:bidi="ar-SA"/>
+                </w:rPr>
+                <m:t>i</m:t>
+              </m:r>
+              <m:ctrlPr>
+                <m:rPr/>
+                <w:rPr>
+                  <w:rFonts w:hint="default" w:ascii="DejaVu Math TeX Gyre" w:hAnsi="DejaVu Math TeX Gyre" w:cstheme="minorBidi"/>
+                  <w:sz w:val="24"/>
+                  <w:lang w:eastAsia="zh-CN" w:bidi="ar-SA"/>
+                </w:rPr>
+              </m:ctrlPr>
+            </m:sub>
+            <m:sup>
+              <m:ctrlPr>
+                <m:rPr/>
+                <w:rPr>
+                  <w:rFonts w:hint="default" w:ascii="DejaVu Math TeX Gyre" w:hAnsi="DejaVu Math TeX Gyre" w:cstheme="minorBidi"/>
+                  <w:sz w:val="24"/>
+                  <w:lang w:eastAsia="zh-CN" w:bidi="ar-SA"/>
+                </w:rPr>
+              </m:ctrlPr>
+            </m:sup>
+            <m:e>
+              <m:r>
+                <m:rPr>
+                  <m:sty m:val="p"/>
+                </m:rPr>
+                <w:rPr>
+                  <w:rFonts w:hint="default" w:ascii="DejaVu Math TeX Gyre" w:hAnsi="DejaVu Math TeX Gyre" w:cstheme="minorBidi"/>
+                  <w:sz w:val="24"/>
+                  <w:lang w:eastAsia="zh-CN" w:bidi="ar-SA"/>
+                </w:rPr>
+                <m:t>UnaryCost(</m:t>
+              </m:r>
+              <m:sSub>
+                <m:sSubPr>
+                  <m:ctrlPr>
+                    <m:rPr/>
+                    <w:rPr>
+                      <w:rFonts w:hint="default" w:ascii="DejaVu Math TeX Gyre" w:hAnsi="DejaVu Math TeX Gyre" w:cstheme="minorBidi"/>
+                      <w:sz w:val="24"/>
+                      <w:lang w:eastAsia="zh-CN" w:bidi="ar-SA"/>
+                    </w:rPr>
+                  </m:ctrlPr>
+                </m:sSubPr>
+                <m:e>
+                  <m:r>
+                    <m:rPr>
+                      <m:sty m:val="p"/>
+                    </m:rPr>
+                    <w:rPr>
+                      <w:rFonts w:hint="default" w:ascii="DejaVu Math TeX Gyre" w:hAnsi="DejaVu Math TeX Gyre" w:cstheme="minorBidi"/>
+                      <w:sz w:val="24"/>
+                      <w:lang w:eastAsia="zh-CN" w:bidi="ar-SA"/>
+                    </w:rPr>
+                    <m:t>x</m:t>
+                  </m:r>
+                  <m:ctrlPr>
+                    <m:rPr/>
+                    <w:rPr>
+                      <w:rFonts w:hint="default" w:ascii="DejaVu Math TeX Gyre" w:hAnsi="DejaVu Math TeX Gyre" w:cstheme="minorBidi"/>
+                      <w:sz w:val="24"/>
+                      <w:lang w:eastAsia="zh-CN" w:bidi="ar-SA"/>
+                    </w:rPr>
+                  </m:ctrlPr>
+                </m:e>
+                <m:sub>
+                  <m:r>
+                    <m:rPr>
+                      <m:sty m:val="p"/>
+                    </m:rPr>
+                    <w:rPr>
+                      <w:rFonts w:hint="default" w:ascii="DejaVu Math TeX Gyre" w:hAnsi="DejaVu Math TeX Gyre" w:cstheme="minorBidi"/>
+                      <w:sz w:val="24"/>
+                      <w:lang w:eastAsia="zh-CN" w:bidi="ar-SA"/>
+                    </w:rPr>
+                    <m:t>i</m:t>
+                  </m:r>
+                  <m:ctrlPr>
+                    <m:rPr/>
+                    <w:rPr>
+                      <w:rFonts w:hint="default" w:ascii="DejaVu Math TeX Gyre" w:hAnsi="DejaVu Math TeX Gyre" w:cstheme="minorBidi"/>
+                      <w:sz w:val="24"/>
+                      <w:lang w:eastAsia="zh-CN" w:bidi="ar-SA"/>
+                    </w:rPr>
+                  </m:ctrlPr>
+                </m:sub>
+              </m:sSub>
+              <m:r>
+                <m:rPr>
+                  <m:sty m:val="p"/>
+                </m:rPr>
+                <w:rPr>
+                  <w:rFonts w:hint="default" w:ascii="DejaVu Math TeX Gyre" w:hAnsi="DejaVu Math TeX Gyre" w:cstheme="minorBidi"/>
+                  <w:sz w:val="24"/>
+                  <w:lang w:eastAsia="zh-CN" w:bidi="ar-SA"/>
+                </w:rPr>
+                <m:t>,</m:t>
+              </m:r>
+              <m:sSub>
+                <m:sSubPr>
+                  <m:ctrlPr>
+                    <m:rPr/>
+                    <w:rPr>
+                      <w:rFonts w:hint="default" w:ascii="DejaVu Math TeX Gyre" w:hAnsi="DejaVu Math TeX Gyre" w:cstheme="minorBidi"/>
+                      <w:i w:val="0"/>
+                      <w:sz w:val="24"/>
+                      <w:lang w:eastAsia="zh-CN" w:bidi="ar-SA"/>
+                    </w:rPr>
+                  </m:ctrlPr>
+                </m:sSubPr>
+                <m:e>
+                  <m:r>
+                    <m:rPr>
+                      <m:sty m:val="p"/>
+                    </m:rPr>
+                    <w:rPr>
+                      <w:rFonts w:hint="default" w:ascii="DejaVu Math TeX Gyre" w:hAnsi="DejaVu Math TeX Gyre" w:cstheme="minorBidi"/>
+                      <w:sz w:val="24"/>
+                      <w:lang w:eastAsia="zh-CN" w:bidi="ar-SA"/>
+                    </w:rPr>
+                    <m:t>y</m:t>
+                  </m:r>
+                  <m:ctrlPr>
+                    <m:rPr/>
+                    <w:rPr>
+                      <w:rFonts w:hint="default" w:ascii="DejaVu Math TeX Gyre" w:hAnsi="DejaVu Math TeX Gyre" w:cstheme="minorBidi"/>
+                      <w:i w:val="0"/>
+                      <w:sz w:val="24"/>
+                      <w:lang w:eastAsia="zh-CN" w:bidi="ar-SA"/>
+                    </w:rPr>
+                  </m:ctrlPr>
+                </m:e>
+                <m:sub>
+                  <m:r>
+                    <m:rPr>
+                      <m:sty m:val="p"/>
+                    </m:rPr>
+                    <w:rPr>
+                      <w:rFonts w:hint="default" w:ascii="DejaVu Math TeX Gyre" w:hAnsi="DejaVu Math TeX Gyre" w:cstheme="minorBidi"/>
+                      <w:sz w:val="24"/>
+                      <w:lang w:eastAsia="zh-CN" w:bidi="ar-SA"/>
+                    </w:rPr>
+                    <m:t>i</m:t>
+                  </m:r>
+                  <m:ctrlPr>
+                    <m:rPr/>
+                    <w:rPr>
+                      <w:rFonts w:hint="default" w:ascii="DejaVu Math TeX Gyre" w:hAnsi="DejaVu Math TeX Gyre" w:cstheme="minorBidi"/>
+                      <w:i w:val="0"/>
+                      <w:sz w:val="24"/>
+                      <w:lang w:eastAsia="zh-CN" w:bidi="ar-SA"/>
+                    </w:rPr>
+                  </m:ctrlPr>
+                </m:sub>
+              </m:sSub>
+              <m:r>
+                <m:rPr>
+                  <m:sty m:val="p"/>
+                </m:rPr>
+                <w:rPr>
+                  <w:rFonts w:hint="default" w:ascii="DejaVu Math TeX Gyre" w:hAnsi="DejaVu Math TeX Gyre" w:cstheme="minorBidi"/>
+                  <w:sz w:val="24"/>
+                  <w:lang w:eastAsia="zh-CN" w:bidi="ar-SA"/>
+                </w:rPr>
+                <m:t>)+</m:t>
+              </m:r>
+              <m:nary>
+                <m:naryPr>
+                  <m:chr m:val="∑"/>
+                  <m:limLoc m:val="undOvr"/>
+                  <m:supHide m:val="1"/>
+                  <m:ctrlPr>
+                    <m:rPr/>
+                    <w:rPr>
+                      <w:rFonts w:hint="default" w:ascii="DejaVu Math TeX Gyre" w:hAnsi="DejaVu Math TeX Gyre" w:cstheme="minorBidi"/>
+                      <w:sz w:val="24"/>
+                      <w:lang w:eastAsia="zh-CN" w:bidi="ar-SA"/>
+                    </w:rPr>
+                  </m:ctrlPr>
+                </m:naryPr>
+                <m:sub>
+                  <m:r>
+                    <m:rPr>
+                      <m:sty m:val="p"/>
+                    </m:rPr>
+                    <w:rPr>
+                      <w:rFonts w:hint="default" w:ascii="DejaVu Math TeX Gyre" w:hAnsi="DejaVu Math TeX Gyre" w:cstheme="minorBidi"/>
+                      <w:sz w:val="24"/>
+                      <w:lang w:eastAsia="zh-CN" w:bidi="ar-SA"/>
+                    </w:rPr>
+                    <m:t>j=neighbor(i)</m:t>
+                  </m:r>
+                  <m:ctrlPr>
+                    <m:rPr/>
+                    <w:rPr>
+                      <w:rFonts w:hint="default" w:ascii="DejaVu Math TeX Gyre" w:hAnsi="DejaVu Math TeX Gyre" w:cstheme="minorBidi"/>
+                      <w:sz w:val="24"/>
+                      <w:lang w:eastAsia="zh-CN" w:bidi="ar-SA"/>
+                    </w:rPr>
+                  </m:ctrlPr>
+                </m:sub>
+                <m:sup>
+                  <m:ctrlPr>
+                    <m:rPr/>
+                    <w:rPr>
+                      <w:rFonts w:hint="default" w:ascii="DejaVu Math TeX Gyre" w:hAnsi="DejaVu Math TeX Gyre" w:cstheme="minorBidi"/>
+                      <w:sz w:val="24"/>
+                      <w:lang w:eastAsia="zh-CN" w:bidi="ar-SA"/>
+                    </w:rPr>
+                  </m:ctrlPr>
+                </m:sup>
+                <m:e>
+                  <m:r>
+                    <m:rPr>
+                      <m:sty m:val="p"/>
+                    </m:rPr>
+                    <w:rPr>
+                      <w:rFonts w:hint="default" w:ascii="DejaVu Math TeX Gyre" w:hAnsi="DejaVu Math TeX Gyre" w:cstheme="minorBidi"/>
+                      <w:sz w:val="24"/>
+                      <w:lang w:eastAsia="zh-CN" w:bidi="ar-SA"/>
+                    </w:rPr>
+                    <m:t>PairwiseCost(</m:t>
+                  </m:r>
+                  <m:sSub>
+                    <m:sSubPr>
+                      <m:ctrlPr>
+                        <m:rPr/>
+                        <w:rPr>
+                          <w:rFonts w:hint="default" w:ascii="DejaVu Math TeX Gyre" w:hAnsi="DejaVu Math TeX Gyre" w:cstheme="minorBidi"/>
+                          <w:sz w:val="24"/>
+                          <w:lang w:eastAsia="zh-CN" w:bidi="ar-SA"/>
+                        </w:rPr>
+                      </m:ctrlPr>
+                    </m:sSubPr>
+                    <m:e>
+                      <m:r>
+                        <m:rPr>
+                          <m:sty m:val="p"/>
+                        </m:rPr>
+                        <w:rPr>
+                          <w:rFonts w:hint="default" w:ascii="DejaVu Math TeX Gyre" w:hAnsi="DejaVu Math TeX Gyre" w:cstheme="minorBidi"/>
+                          <w:sz w:val="24"/>
+                          <w:lang w:eastAsia="zh-CN" w:bidi="ar-SA"/>
+                        </w:rPr>
+                        <m:t>x</m:t>
+                      </m:r>
+                      <m:ctrlPr>
+                        <m:rPr/>
+                        <w:rPr>
+                          <w:rFonts w:hint="default" w:ascii="DejaVu Math TeX Gyre" w:hAnsi="DejaVu Math TeX Gyre" w:cstheme="minorBidi"/>
+                          <w:sz w:val="24"/>
+                          <w:lang w:eastAsia="zh-CN" w:bidi="ar-SA"/>
+                        </w:rPr>
+                      </m:ctrlPr>
+                    </m:e>
+                    <m:sub>
+                      <m:r>
+                        <m:rPr>
+                          <m:sty m:val="p"/>
+                        </m:rPr>
+                        <w:rPr>
+                          <w:rFonts w:hint="default" w:ascii="DejaVu Math TeX Gyre" w:hAnsi="DejaVu Math TeX Gyre" w:cstheme="minorBidi"/>
+                          <w:sz w:val="24"/>
+                          <w:lang w:eastAsia="zh-CN" w:bidi="ar-SA"/>
+                        </w:rPr>
+                        <m:t>i</m:t>
+                      </m:r>
+                      <m:ctrlPr>
+                        <m:rPr/>
+                        <w:rPr>
+                          <w:rFonts w:hint="default" w:ascii="DejaVu Math TeX Gyre" w:hAnsi="DejaVu Math TeX Gyre" w:cstheme="minorBidi"/>
+                          <w:sz w:val="24"/>
+                          <w:lang w:eastAsia="zh-CN" w:bidi="ar-SA"/>
+                        </w:rPr>
+                      </m:ctrlPr>
+                    </m:sub>
+                  </m:sSub>
+                  <m:r>
+                    <m:rPr>
+                      <m:sty m:val="p"/>
+                    </m:rPr>
+                    <w:rPr>
+                      <w:rFonts w:hint="default" w:ascii="DejaVu Math TeX Gyre" w:hAnsi="DejaVu Math TeX Gyre" w:cstheme="minorBidi"/>
+                      <w:sz w:val="24"/>
+                      <w:lang w:eastAsia="zh-CN" w:bidi="ar-SA"/>
+                    </w:rPr>
+                    <m:t>,</m:t>
+                  </m:r>
+                  <m:sSub>
+                    <m:sSubPr>
+                      <m:ctrlPr>
+                        <m:rPr/>
+                        <w:rPr>
+                          <w:rFonts w:hint="default" w:ascii="DejaVu Math TeX Gyre" w:hAnsi="DejaVu Math TeX Gyre" w:cstheme="minorBidi"/>
+                          <w:i w:val="0"/>
+                          <w:sz w:val="24"/>
+                          <w:lang w:eastAsia="zh-CN" w:bidi="ar-SA"/>
+                        </w:rPr>
+                      </m:ctrlPr>
+                    </m:sSubPr>
+                    <m:e>
+                      <m:r>
+                        <m:rPr>
+                          <m:sty m:val="p"/>
+                        </m:rPr>
+                        <w:rPr>
+                          <w:rFonts w:hint="default" w:ascii="DejaVu Math TeX Gyre" w:hAnsi="DejaVu Math TeX Gyre" w:cstheme="minorBidi"/>
+                          <w:sz w:val="24"/>
+                          <w:lang w:eastAsia="zh-CN" w:bidi="ar-SA"/>
+                        </w:rPr>
+                        <m:t>x</m:t>
+                      </m:r>
+                      <m:ctrlPr>
+                        <m:rPr/>
+                        <w:rPr>
+                          <w:rFonts w:hint="default" w:ascii="DejaVu Math TeX Gyre" w:hAnsi="DejaVu Math TeX Gyre" w:cstheme="minorBidi"/>
+                          <w:i w:val="0"/>
+                          <w:sz w:val="24"/>
+                          <w:lang w:eastAsia="zh-CN" w:bidi="ar-SA"/>
+                        </w:rPr>
+                      </m:ctrlPr>
+                    </m:e>
+                    <m:sub>
+                      <m:r>
+                        <m:rPr>
+                          <m:sty m:val="p"/>
+                        </m:rPr>
+                        <w:rPr>
+                          <w:rFonts w:hint="default" w:ascii="DejaVu Math TeX Gyre" w:hAnsi="DejaVu Math TeX Gyre" w:cstheme="minorBidi"/>
+                          <w:sz w:val="24"/>
+                          <w:lang w:eastAsia="zh-CN" w:bidi="ar-SA"/>
+                        </w:rPr>
+                        <m:t>j</m:t>
+                      </m:r>
+                      <m:ctrlPr>
+                        <m:rPr/>
+                        <w:rPr>
+                          <w:rFonts w:hint="default" w:ascii="DejaVu Math TeX Gyre" w:hAnsi="DejaVu Math TeX Gyre" w:cstheme="minorBidi"/>
+                          <w:i w:val="0"/>
+                          <w:sz w:val="24"/>
+                          <w:lang w:eastAsia="zh-CN" w:bidi="ar-SA"/>
+                        </w:rPr>
+                      </m:ctrlPr>
+                    </m:sub>
+                  </m:sSub>
+                  <m:r>
+                    <m:rPr>
+                      <m:sty m:val="p"/>
+                    </m:rPr>
+                    <w:rPr>
+                      <w:rFonts w:hint="default" w:ascii="DejaVu Math TeX Gyre" w:hAnsi="DejaVu Math TeX Gyre" w:cstheme="minorBidi"/>
+                      <w:sz w:val="24"/>
+                      <w:lang w:eastAsia="zh-CN" w:bidi="ar-SA"/>
+                    </w:rPr>
+                    <m:t>)</m:t>
+                  </m:r>
+                  <m:ctrlPr>
+                    <m:rPr/>
+                    <w:rPr>
+                      <w:rFonts w:hint="default" w:ascii="DejaVu Math TeX Gyre" w:hAnsi="DejaVu Math TeX Gyre" w:cstheme="minorBidi"/>
+                      <w:sz w:val="24"/>
+                      <w:lang w:eastAsia="zh-CN" w:bidi="ar-SA"/>
+                    </w:rPr>
+                  </m:ctrlPr>
+                </m:e>
+              </m:nary>
+              <m:ctrlPr>
+                <m:rPr/>
+                <w:rPr>
+                  <w:rFonts w:hint="default" w:ascii="DejaVu Math TeX Gyre" w:hAnsi="DejaVu Math TeX Gyre" w:cstheme="minorBidi"/>
+                  <w:sz w:val="24"/>
+                  <w:lang w:eastAsia="zh-CN" w:bidi="ar-SA"/>
+                </w:rPr>
+              </m:ctrlPr>
+            </m:e>
+          </m:nary>
+        </m:oMath>
+      </m:oMathPara>
+    </w:p>
+    <w:p>
+      <w:pPr>
+        <w:numPr>
+          <w:ilvl w:val="0"/>
+          <w:numId w:val="0"/>
+        </w:numPr>
+        <m:rPr/>
+        <w:rPr>
+          <w:rFonts w:hint="default"/>
+          <w:lang w:eastAsia="zh-CN"/>
+        </w:rPr>
+      </w:pPr>
+      <w:r>
+        <m:rPr/>
+        <w:rPr>
+          <w:rFonts w:hint="default"/>
+          <w:lang w:eastAsia="zh-CN"/>
+        </w:rPr>
+        <w:t>公式中Y是标签label， X是节点node</w:t>
+      </w:r>
+    </w:p>
+    <w:p>
+      <w:pPr>
+        <w:numPr>
+          <w:ilvl w:val="0"/>
+          <w:numId w:val="0"/>
+        </w:numPr>
+        <m:rPr/>
+        <w:rPr>
+          <w:rFonts w:hint="default"/>
+          <w:lang w:eastAsia="zh-CN"/>
+        </w:rPr>
+      </w:pPr>
+      <w:r>
+        <m:rPr/>
+        <w:rPr>
+          <w:rFonts w:hint="default"/>
+          <w:lang w:eastAsia="zh-CN"/>
+        </w:rPr>
+        <w:t>UnaryCost:之前计算的score，用平均score归一化后的值</w:t>
+      </w:r>
+    </w:p>
+    <w:p>
+      <w:pPr>
+        <w:numPr>
+          <w:ilvl w:val="0"/>
+          <w:numId w:val="0"/>
+        </w:numPr>
+        <m:rPr/>
+        <w:rPr>
+          <w:rFonts w:hint="default" w:hAnsi="DejaVu Math TeX Gyre" w:cstheme="minorBidi"/>
+          <w:i w:val="0"/>
+          <w:sz w:val="24"/>
+          <w:lang w:eastAsia="zh-CN" w:bidi="ar-SA"/>
+        </w:rPr>
+      </w:pPr>
+      <m:oMathPara>
+        <m:oMath>
+          <m:r>
+            <m:rPr>
+              <m:sty m:val="p"/>
+            </m:rPr>
+            <w:rPr>
+              <w:rFonts w:hint="default" w:ascii="DejaVu Math TeX Gyre" w:hAnsi="DejaVu Math TeX Gyre" w:cstheme="minorBidi"/>
+              <w:sz w:val="24"/>
+              <w:lang w:eastAsia="zh-CN" w:bidi="ar-SA"/>
+            </w:rPr>
+            <m:t>UnaryCost=avgScore/neighbors[k].score</m:t>
+          </m:r>
+        </m:oMath>
+      </m:oMathPara>
+    </w:p>
+    <w:p>
+      <w:pPr>
+        <w:numPr>
+          <w:ilvl w:val="0"/>
+          <w:numId w:val="0"/>
+        </w:numPr>
+        <m:rPr/>
+        <w:rPr>
+          <w:rFonts w:hint="default" w:hAnsi="DejaVu Math TeX Gyre" w:cstheme="minorBidi"/>
+          <w:i w:val="0"/>
+          <w:sz w:val="24"/>
+          <w:lang w:eastAsia="zh-CN" w:bidi="ar-SA"/>
+        </w:rPr>
+      </w:pPr>
+      <w:r>
+        <m:rPr/>
+        <w:rPr>
+          <w:rFonts w:hint="default" w:hAnsi="DejaVu Math TeX Gyre" w:cstheme="minorBidi"/>
+          <w:i w:val="0"/>
+          <w:sz w:val="24"/>
+          <w:lang w:eastAsia="zh-CN" w:bidi="ar-SA"/>
+        </w:rPr>
+        <w:t>PairwiseCost: 惩罚两个node的label相同的情况即不鼓励任意两个的view相同</w:t>
+      </w:r>
+    </w:p>
+    <w:p>
+      <w:pPr>
+        <w:numPr>
+          <w:ilvl w:val="0"/>
+          <w:numId w:val="0"/>
+        </w:numPr>
+        <m:rPr/>
+        <w:rPr>
+          <w:rFonts w:hint="default" w:hAnsi="DejaVu Math TeX Gyre" w:cstheme="minorBidi"/>
+          <w:i w:val="0"/>
+          <w:sz w:val="24"/>
+          <w:lang w:eastAsia="zh-CN" w:bidi="ar-SA"/>
+        </w:rPr>
+      </w:pPr>
+      <m:oMathPara>
+        <m:oMath>
+          <m:r>
+            <m:rPr>
+              <m:sty m:val="p"/>
+            </m:rPr>
+            <w:rPr>
+              <w:rFonts w:hint="default" w:ascii="DejaVu Math TeX Gyre" w:hAnsi="DejaVu Math TeX Gyre" w:cstheme="minorBidi"/>
+              <w:sz w:val="24"/>
+              <w:lang w:bidi="ar-SA"/>
+            </w:rPr>
+            <m:t>PairwiseCost=</m:t>
+          </m:r>
+          <m:d>
+            <m:dPr>
+              <m:begChr m:val="{"/>
+              <m:endChr m:val=""/>
+              <m:ctrlPr>
+                <w:rPr>
+                  <w:rFonts w:ascii="DejaVu Math TeX Gyre" w:hAnsi="DejaVu Math TeX Gyre" w:cstheme="minorBidi"/>
+                  <w:i/>
+                  <w:sz w:val="24"/>
+                  <w:lang w:bidi="ar-SA"/>
+                </w:rPr>
+              </m:ctrlPr>
+            </m:dPr>
+            <m:e>
+              <m:eqArr>
+                <m:eqArrPr>
+                  <m:ctrlPr>
+                    <w:rPr>
+                      <w:rFonts w:ascii="DejaVu Math TeX Gyre" w:hAnsi="DejaVu Math TeX Gyre" w:cstheme="minorBidi"/>
+                      <w:i/>
+                      <w:sz w:val="24"/>
+                      <w:lang w:bidi="ar-SA"/>
+                    </w:rPr>
+                  </m:ctrlPr>
+                </m:eqArrPr>
+                <m:e>
+                  <m:r>
+                    <m:rPr/>
+                    <w:rPr>
+                      <w:rFonts w:hint="default" w:ascii="DejaVu Math TeX Gyre" w:hAnsi="DejaVu Math TeX Gyre" w:cstheme="minorBidi"/>
+                      <w:sz w:val="24"/>
+                      <w:lang w:bidi="ar-SA"/>
+                    </w:rPr>
+                    <m:t>area/</m:t>
+                  </m:r>
+                  <m:sSub>
+                    <m:sSubPr>
+                      <m:ctrlPr>
+                        <m:rPr/>
+                        <w:rPr>
+                          <w:rFonts w:hint="default" w:ascii="DejaVu Math TeX Gyre" w:hAnsi="DejaVu Math TeX Gyre" w:cstheme="minorBidi"/>
+                          <w:i/>
+                          <w:sz w:val="24"/>
+                          <w:lang w:bidi="ar-SA"/>
+                        </w:rPr>
+                      </m:ctrlPr>
+                    </m:sSubPr>
+                    <m:e>
+                      <m:r>
+                        <m:rPr/>
+                        <w:rPr>
+                          <w:rFonts w:hint="default" w:ascii="DejaVu Math TeX Gyre" w:hAnsi="DejaVu Math TeX Gyre" w:cstheme="minorBidi"/>
+                          <w:sz w:val="24"/>
+                          <w:lang w:bidi="ar-SA"/>
+                        </w:rPr>
+                        <m:t>area</m:t>
+                      </m:r>
+                      <m:ctrlPr>
+                        <m:rPr/>
+                        <w:rPr>
+                          <w:rFonts w:hint="default" w:ascii="DejaVu Math TeX Gyre" w:hAnsi="DejaVu Math TeX Gyre" w:cstheme="minorBidi"/>
+                          <w:i/>
+                          <w:sz w:val="24"/>
+                          <w:lang w:bidi="ar-SA"/>
+                        </w:rPr>
+                      </m:ctrlPr>
+                    </m:e>
+                    <m:sub>
+                      <m:r>
+                        <m:rPr/>
+                        <w:rPr>
+                          <w:rFonts w:hint="default" w:ascii="DejaVu Math TeX Gyre" w:hAnsi="DejaVu Math TeX Gyre" w:cstheme="minorBidi"/>
+                          <w:sz w:val="24"/>
+                          <w:lang w:bidi="ar-SA"/>
+                        </w:rPr>
+                        <m:t>xi</m:t>
+                      </m:r>
+                      <m:ctrlPr>
+                        <m:rPr/>
+                        <w:rPr>
+                          <w:rFonts w:hint="default" w:ascii="DejaVu Math TeX Gyre" w:hAnsi="DejaVu Math TeX Gyre" w:cstheme="minorBidi"/>
+                          <w:i/>
+                          <w:sz w:val="24"/>
+                          <w:lang w:bidi="ar-SA"/>
+                        </w:rPr>
+                      </m:ctrlPr>
+                    </m:sub>
+                  </m:sSub>
+                  <m:r>
+                    <m:rPr/>
+                    <w:rPr>
+                      <w:rFonts w:hint="default" w:ascii="DejaVu Math TeX Gyre" w:hAnsi="DejaVu Math TeX Gyre" w:cstheme="minorBidi"/>
+                      <w:sz w:val="24"/>
+                      <w:lang w:bidi="ar-SA"/>
+                    </w:rPr>
+                    <m:t>(li) +</m:t>
+                  </m:r>
+                  <m:r>
+                    <m:rPr/>
+                    <w:rPr>
+                      <w:rFonts w:hint="default" w:ascii="DejaVu Math TeX Gyre" w:hAnsi="DejaVu Math TeX Gyre" w:cstheme="minorBidi"/>
+                      <w:sz w:val="24"/>
+                      <w:lang w:bidi="ar-SA"/>
+                    </w:rPr>
+                    <m:t>area/</m:t>
+                  </m:r>
+                  <m:sSub>
+                    <m:sSubPr>
+                      <m:ctrlPr>
+                        <w:rPr>
+                          <w:rFonts w:hint="default" w:ascii="DejaVu Math TeX Gyre" w:hAnsi="DejaVu Math TeX Gyre" w:cstheme="minorBidi"/>
+                          <w:i/>
+                          <w:sz w:val="24"/>
+                          <w:lang w:bidi="ar-SA"/>
+                        </w:rPr>
+                      </m:ctrlPr>
+                    </m:sSubPr>
+                    <m:e>
+                      <m:r>
+                        <m:rPr/>
+                        <w:rPr>
+                          <w:rFonts w:hint="default" w:ascii="DejaVu Math TeX Gyre" w:hAnsi="DejaVu Math TeX Gyre" w:cstheme="minorBidi"/>
+                          <w:sz w:val="24"/>
+                          <w:lang w:bidi="ar-SA"/>
+                        </w:rPr>
+                        <m:t>area</m:t>
+                      </m:r>
+                      <m:ctrlPr>
+                        <w:rPr>
+                          <w:rFonts w:hint="default" w:ascii="DejaVu Math TeX Gyre" w:hAnsi="DejaVu Math TeX Gyre" w:cstheme="minorBidi"/>
+                          <w:i/>
+                          <w:sz w:val="24"/>
+                          <w:lang w:bidi="ar-SA"/>
+                        </w:rPr>
+                      </m:ctrlPr>
+                    </m:e>
+                    <m:sub>
+                      <m:r>
+                        <m:rPr/>
+                        <w:rPr>
+                          <w:rFonts w:hint="default" w:ascii="DejaVu Math TeX Gyre" w:hAnsi="DejaVu Math TeX Gyre" w:cstheme="minorBidi"/>
+                          <w:sz w:val="24"/>
+                          <w:lang w:bidi="ar-SA"/>
+                        </w:rPr>
+                        <m:t>xj</m:t>
+                      </m:r>
+                      <m:ctrlPr>
+                        <w:rPr>
+                          <w:rFonts w:hint="default" w:ascii="DejaVu Math TeX Gyre" w:hAnsi="DejaVu Math TeX Gyre" w:cstheme="minorBidi"/>
+                          <w:i/>
+                          <w:sz w:val="24"/>
+                          <w:lang w:bidi="ar-SA"/>
+                        </w:rPr>
+                      </m:ctrlPr>
+                    </m:sub>
+                  </m:sSub>
+                  <m:r>
+                    <m:rPr/>
+                    <w:rPr>
+                      <w:rFonts w:hint="default" w:ascii="DejaVu Math TeX Gyre" w:hAnsi="DejaVu Math TeX Gyre" w:cstheme="minorBidi"/>
+                      <w:sz w:val="24"/>
+                      <w:lang w:bidi="ar-SA"/>
+                    </w:rPr>
+                    <m:t>(l</m:t>
+                  </m:r>
+                  <m:r>
+                    <m:rPr/>
+                    <w:rPr>
+                      <w:rFonts w:hint="default" w:ascii="DejaVu Math TeX Gyre" w:hAnsi="DejaVu Math TeX Gyre" w:cstheme="minorBidi"/>
+                      <w:sz w:val="24"/>
+                      <w:lang w:bidi="ar-SA"/>
+                    </w:rPr>
+                    <m:t>j</m:t>
+                  </m:r>
+                  <m:r>
+                    <m:rPr/>
+                    <w:rPr>
+                      <w:rFonts w:hint="default" w:ascii="DejaVu Math TeX Gyre" w:hAnsi="DejaVu Math TeX Gyre" w:cstheme="minorBidi"/>
+                      <w:sz w:val="24"/>
+                      <w:lang w:bidi="ar-SA"/>
+                    </w:rPr>
+                    <m:t>)</m:t>
+                  </m:r>
+                  <m:r>
+                    <m:rPr/>
+                    <w:rPr>
+                      <w:rFonts w:hint="default" w:ascii="DejaVu Math TeX Gyre" w:hAnsi="DejaVu Math TeX Gyre" w:cstheme="minorBidi"/>
+                      <w:sz w:val="24"/>
+                      <w:lang w:bidi="ar-SA"/>
+                    </w:rPr>
+                    <m:t xml:space="preserve">      li!=lj</m:t>
+                  </m:r>
+                  <m:ctrlPr>
+                    <w:rPr>
+                      <w:rFonts w:ascii="DejaVu Math TeX Gyre" w:hAnsi="DejaVu Math TeX Gyre" w:cstheme="minorBidi"/>
+                      <w:i/>
+                      <w:sz w:val="24"/>
+                      <w:lang w:bidi="ar-SA"/>
+                    </w:rPr>
+                  </m:ctrlPr>
+                </m:e>
+                <m:e>
+                  <m:r>
+                    <m:rPr/>
+                    <w:rPr>
+                      <w:rFonts w:hint="default" w:ascii="DejaVu Math TeX Gyre" w:hAnsi="DejaVu Math TeX Gyre" w:cstheme="minorBidi"/>
+                      <w:sz w:val="24"/>
+                      <w:lang w:bidi="ar-SA"/>
+                    </w:rPr>
+                    <m:t>fSamePairwise                   li=lj</m:t>
+                  </m:r>
+                  <m:ctrlPr>
+                    <w:rPr>
+                      <w:rFonts w:ascii="DejaVu Math TeX Gyre" w:hAnsi="DejaVu Math TeX Gyre" w:cstheme="minorBidi"/>
+                      <w:i/>
+                      <w:sz w:val="24"/>
+                      <w:lang w:bidi="ar-SA"/>
+                    </w:rPr>
+                  </m:ctrlPr>
+                </m:e>
+              </m:eqArr>
+              <m:ctrlPr>
+                <w:rPr>
+                  <w:rFonts w:ascii="DejaVu Math TeX Gyre" w:hAnsi="DejaVu Math TeX Gyre" w:cstheme="minorBidi"/>
+                  <w:i/>
+                  <w:sz w:val="24"/>
+                  <w:lang w:bidi="ar-SA"/>
+                </w:rPr>
+              </m:ctrlPr>
+            </m:e>
+          </m:d>
+        </m:oMath>
+      </m:oMathPara>
       <w:bookmarkStart w:id="0" w:name="_GoBack"/>
       <w:bookmarkEnd w:id="0"/>
-    </w:p>
-    <w:p>
-      <w:pPr>
-        <m:rPr/>
-        <w:rPr>
-          <w:rFonts w:hint="default"/>
-          <w:lang w:eastAsia="zh-CN"/>
-        </w:rPr>
-      </w:pPr>
     </w:p>
     <w:sectPr>
       <w:pgSz w:w="11906" w:h="16838"/>
@@ -7133,6 +10819,33 @@
 <file path=word/numbering.xml><?xml version="1.0" encoding="utf-8"?>
 <w:numbering xmlns:wpc="http://schemas.microsoft.com/office/word/2010/wordprocessingCanvas" xmlns:mc="http://schemas.openxmlformats.org/markup-compatibility/2006" xmlns:o="urn:schemas-microsoft-com:office:office" xmlns:r="http://schemas.openxmlformats.org/officeDocument/2006/relationships" xmlns:m="http://schemas.openxmlformats.org/officeDocument/2006/math" xmlns:v="urn:schemas-microsoft-com:vml" xmlns:wp14="http://schemas.microsoft.com/office/word/2010/wordprocessingDrawing" xmlns:wp="http://schemas.openxmlformats.org/drawingml/2006/wordprocessingDrawing" xmlns:w10="urn:schemas-microsoft-com:office:word" xmlns:w="http://schemas.openxmlformats.org/wordprocessingml/2006/main" xmlns:w14="http://schemas.microsoft.com/office/word/2010/wordml" xmlns:wpg="http://schemas.microsoft.com/office/word/2010/wordprocessingGroup" xmlns:wpi="http://schemas.microsoft.com/office/word/2010/wordprocessingInk" xmlns:wne="http://schemas.microsoft.com/office/word/2006/wordml" xmlns:wps="http://schemas.microsoft.com/office/word/2010/wordprocessingShape" xmlns:wpsCustomData="http://www.wps.cn/officeDocument/2013/wpsCustomData" mc:Ignorable="w14 wp14">
   <w:abstractNum w:abstractNumId="0">
+    <w:nsid w:val="9FFEA47F"/>
+    <w:multiLevelType w:val="singleLevel"/>
+    <w:tmpl w:val="9FFEA47F"/>
+    <w:lvl w:ilvl="0" w:tentative="0">
+      <w:start w:val="1"/>
+      <w:numFmt w:val="lowerRoman"/>
+      <w:suff w:val="space"/>
+      <w:lvlText w:val="%1."/>
+      <w:lvlJc w:val="left"/>
+      <w:pPr>
+        <w:ind w:left="780" w:leftChars="0" w:firstLine="0" w:firstLineChars="0"/>
+      </w:pPr>
+    </w:lvl>
+  </w:abstractNum>
+  <w:abstractNum w:abstractNumId="1">
+    <w:nsid w:val="D76C602F"/>
+    <w:multiLevelType w:val="singleLevel"/>
+    <w:tmpl w:val="D76C602F"/>
+    <w:lvl w:ilvl="0" w:tentative="0">
+      <w:start w:val="1"/>
+      <w:numFmt w:val="lowerRoman"/>
+      <w:suff w:val="space"/>
+      <w:lvlText w:val="%1."/>
+      <w:lvlJc w:val="left"/>
+    </w:lvl>
+  </w:abstractNum>
+  <w:abstractNum w:abstractNumId="2">
     <w:nsid w:val="DEDEBCB8"/>
     <w:multiLevelType w:val="singleLevel"/>
     <w:tmpl w:val="DEDEBCB8"/>
@@ -7144,7 +10857,7 @@
       <w:lvlJc w:val="left"/>
     </w:lvl>
   </w:abstractNum>
-  <w:abstractNum w:abstractNumId="1">
+  <w:abstractNum w:abstractNumId="3">
     <w:nsid w:val="FB7242B6"/>
     <w:multiLevelType w:val="multilevel"/>
     <w:tmpl w:val="FB7242B6"/>
@@ -7264,7 +10977,27 @@
       </w:rPr>
     </w:lvl>
   </w:abstractNum>
-  <w:abstractNum w:abstractNumId="2">
+  <w:abstractNum w:abstractNumId="4">
+    <w:nsid w:val="FD4EE34B"/>
+    <w:multiLevelType w:val="singleLevel"/>
+    <w:tmpl w:val="FD4EE34B"/>
+    <w:lvl w:ilvl="0" w:tentative="0">
+      <w:start w:val="1"/>
+      <w:numFmt w:val="upperRoman"/>
+      <w:lvlText w:val="%1."/>
+      <w:lvlJc w:val="left"/>
+      <w:pPr>
+        <w:tabs>
+          <w:tab w:val="left" w:pos="425"/>
+        </w:tabs>
+        <w:ind w:left="425" w:leftChars="0" w:hanging="425" w:firstLineChars="0"/>
+      </w:pPr>
+      <w:rPr>
+        <w:rFonts w:hint="default"/>
+      </w:rPr>
+    </w:lvl>
+  </w:abstractNum>
+  <w:abstractNum w:abstractNumId="5">
     <w:nsid w:val="6FDD45FF"/>
     <w:multiLevelType w:val="singleLevel"/>
     <w:tmpl w:val="6FDD45FF"/>
@@ -7276,14 +11009,161 @@
       <w:lvlJc w:val="left"/>
     </w:lvl>
   </w:abstractNum>
+  <w:abstractNum w:abstractNumId="6">
+    <w:nsid w:val="6FE5AF8A"/>
+    <w:multiLevelType w:val="multilevel"/>
+    <w:tmpl w:val="6FE5AF8A"/>
+    <w:lvl w:ilvl="0" w:tentative="0">
+      <w:start w:val="1"/>
+      <w:numFmt w:val="decimal"/>
+      <w:lvlText w:val="%1."/>
+      <w:lvlJc w:val="left"/>
+      <w:pPr>
+        <w:tabs>
+          <w:tab w:val="left" w:pos="312"/>
+        </w:tabs>
+      </w:pPr>
+    </w:lvl>
+    <w:lvl w:ilvl="1" w:tentative="0">
+      <w:start w:val="1"/>
+      <w:numFmt w:val="decimal"/>
+      <w:suff w:val="space"/>
+      <w:lvlText w:val="%1.%2."/>
+      <w:lvlJc w:val="left"/>
+      <w:pPr>
+        <w:ind w:left="840" w:leftChars="0" w:firstLine="0" w:firstLineChars="0"/>
+      </w:pPr>
+      <w:rPr>
+        <w:rFonts w:hint="default"/>
+      </w:rPr>
+    </w:lvl>
+    <w:lvl w:ilvl="2" w:tentative="0">
+      <w:start w:val="1"/>
+      <w:numFmt w:val="decimal"/>
+      <w:suff w:val="space"/>
+      <w:lvlText w:val="%1.%2.%3."/>
+      <w:lvlJc w:val="left"/>
+      <w:pPr>
+        <w:ind w:left="840" w:leftChars="0" w:firstLine="0" w:firstLineChars="0"/>
+      </w:pPr>
+      <w:rPr>
+        <w:rFonts w:hint="default"/>
+      </w:rPr>
+    </w:lvl>
+    <w:lvl w:ilvl="3" w:tentative="0">
+      <w:start w:val="1"/>
+      <w:numFmt w:val="decimal"/>
+      <w:suff w:val="space"/>
+      <w:lvlText w:val="%1.%2.%3.%4."/>
+      <w:lvlJc w:val="left"/>
+      <w:pPr>
+        <w:ind w:left="840" w:leftChars="0" w:firstLine="0" w:firstLineChars="0"/>
+      </w:pPr>
+      <w:rPr>
+        <w:rFonts w:hint="default"/>
+      </w:rPr>
+    </w:lvl>
+    <w:lvl w:ilvl="4" w:tentative="0">
+      <w:start w:val="1"/>
+      <w:numFmt w:val="decimal"/>
+      <w:suff w:val="space"/>
+      <w:lvlText w:val="%1.%2.%3.%4.%5."/>
+      <w:lvlJc w:val="left"/>
+      <w:pPr>
+        <w:ind w:left="840" w:leftChars="0" w:firstLine="0" w:firstLineChars="0"/>
+      </w:pPr>
+      <w:rPr>
+        <w:rFonts w:hint="default"/>
+      </w:rPr>
+    </w:lvl>
+    <w:lvl w:ilvl="5" w:tentative="0">
+      <w:start w:val="1"/>
+      <w:numFmt w:val="decimal"/>
+      <w:suff w:val="space"/>
+      <w:lvlText w:val="%1.%2.%3.%4.%5.%6."/>
+      <w:lvlJc w:val="left"/>
+      <w:pPr>
+        <w:ind w:left="840" w:leftChars="0" w:firstLine="0" w:firstLineChars="0"/>
+      </w:pPr>
+      <w:rPr>
+        <w:rFonts w:hint="default"/>
+      </w:rPr>
+    </w:lvl>
+    <w:lvl w:ilvl="6" w:tentative="0">
+      <w:start w:val="1"/>
+      <w:numFmt w:val="decimal"/>
+      <w:suff w:val="space"/>
+      <w:lvlText w:val="%1.%2.%3.%4.%5.%6.%7."/>
+      <w:lvlJc w:val="left"/>
+      <w:pPr>
+        <w:ind w:left="840" w:leftChars="0" w:firstLine="0" w:firstLineChars="0"/>
+      </w:pPr>
+      <w:rPr>
+        <w:rFonts w:hint="default"/>
+      </w:rPr>
+    </w:lvl>
+    <w:lvl w:ilvl="7" w:tentative="0">
+      <w:start w:val="1"/>
+      <w:numFmt w:val="decimal"/>
+      <w:suff w:val="space"/>
+      <w:lvlText w:val="%1.%2.%3.%4.%5.%6.%7.%8."/>
+      <w:lvlJc w:val="left"/>
+      <w:pPr>
+        <w:ind w:left="840" w:leftChars="0" w:firstLine="0" w:firstLineChars="0"/>
+      </w:pPr>
+      <w:rPr>
+        <w:rFonts w:hint="default"/>
+      </w:rPr>
+    </w:lvl>
+    <w:lvl w:ilvl="8" w:tentative="0">
+      <w:start w:val="1"/>
+      <w:numFmt w:val="decimal"/>
+      <w:suff w:val="space"/>
+      <w:lvlText w:val="%1.%2.%3.%4.%5.%6.%7.%8.%9."/>
+      <w:lvlJc w:val="left"/>
+      <w:pPr>
+        <w:ind w:left="840" w:leftChars="0" w:firstLine="0" w:firstLineChars="0"/>
+      </w:pPr>
+      <w:rPr>
+        <w:rFonts w:hint="default"/>
+      </w:rPr>
+    </w:lvl>
+  </w:abstractNum>
+  <w:abstractNum w:abstractNumId="7">
+    <w:nsid w:val="7DAAB789"/>
+    <w:multiLevelType w:val="singleLevel"/>
+    <w:tmpl w:val="7DAAB789"/>
+    <w:lvl w:ilvl="0" w:tentative="0">
+      <w:start w:val="1"/>
+      <w:numFmt w:val="decimal"/>
+      <w:suff w:val="space"/>
+      <w:lvlText w:val="%1."/>
+      <w:lvlJc w:val="left"/>
+    </w:lvl>
+  </w:abstractNum>
   <w:num w:numId="1">
+    <w:abstractNumId w:val="3"/>
+  </w:num>
+  <w:num w:numId="2">
+    <w:abstractNumId w:val="5"/>
+  </w:num>
+  <w:num w:numId="3">
+    <w:abstractNumId w:val="2"/>
+  </w:num>
+  <w:num w:numId="4">
+    <w:abstractNumId w:val="4"/>
+  </w:num>
+  <w:num w:numId="5">
     <w:abstractNumId w:val="1"/>
   </w:num>
-  <w:num w:numId="2">
-    <w:abstractNumId w:val="2"/>
+  <w:num w:numId="6">
+    <w:abstractNumId w:val="0"/>
   </w:num>
-  <w:num w:numId="3">
-    <w:abstractNumId w:val="0"/>
+  <w:num w:numId="7">
+    <w:abstractNumId w:val="7"/>
+  </w:num>
+  <w:num w:numId="8">
+    <w:abstractNumId w:val="6"/>
   </w:num>
 </w:numbering>
 </file>
@@ -7650,6 +11530,21 @@
       <w:lang w:val="en-US" w:eastAsia="zh-CN" w:bidi="ar"/>
     </w:rPr>
   </w:style>
+  <w:style w:type="paragraph" w:styleId="7">
+    <w:name w:val="Normal (Web)"/>
+    <w:uiPriority w:val="0"/>
+    <w:pPr>
+      <w:spacing w:before="0" w:beforeAutospacing="1" w:after="0" w:afterAutospacing="1"/>
+      <w:ind w:left="0" w:right="0"/>
+      <w:jc w:val="left"/>
+    </w:pPr>
+    <w:rPr>
+      <w:kern w:val="0"/>
+      <w:sz w:val="24"/>
+      <w:szCs w:val="24"/>
+      <w:lang w:val="en-US" w:eastAsia="zh-CN" w:bidi="ar"/>
+    </w:rPr>
+  </w:style>
 </w:styles>
 </file>
 

</xml_diff>